<commit_message>
source from github page
</commit_message>
<xml_diff>
--- a/Illustrative-Application.docx
+++ b/Illustrative-Application.docx
@@ -131,6 +131,21 @@
         <w:rPr>
           <w:rStyle w:val="FunctionTok"/>
         </w:rPr>
+        <w:t xml:space="preserve">library</w:t>
+      </w:r>
+      <w:r>
+        <w:rPr>
+          <w:rStyle w:val="NormalTok"/>
+        </w:rPr>
+        <w:t xml:space="preserve">(devtools)</w:t>
+      </w:r>
+      <w:r>
+        <w:br/>
+      </w:r>
+      <w:r>
+        <w:rPr>
+          <w:rStyle w:val="FunctionTok"/>
+        </w:rPr>
         <w:t xml:space="preserve">source</w:t>
       </w:r>
       <w:r>
@@ -143,7 +158,7 @@
         <w:rPr>
           <w:rStyle w:val="StringTok"/>
         </w:rPr>
-        <w:t xml:space="preserve">'Multivalued code snippet.r'</w:t>
+        <w:t xml:space="preserve">"https://raw.githubusercontent.com/KULeuven-PPW-OKPIV/multivalued/main/Multivalued%20code%20snippet.R"</w:t>
       </w:r>
       <w:r>
         <w:rPr>
@@ -205,7 +220,7 @@
         <w:rPr>
           <w:rStyle w:val="VerbatimChar"/>
         </w:rPr>
-        <w:t xml:space="preserve">## R version 4.2.2 (2022-10-31 ucrt)</w:t>
+        <w:t xml:space="preserve">## R version 4.3.0 (2023-04-21 ucrt)</w:t>
       </w:r>
       <w:r>
         <w:br/>
@@ -259,6 +274,15 @@
         <w:rPr>
           <w:rStyle w:val="VerbatimChar"/>
         </w:rPr>
+        <w:t xml:space="preserve">## </w:t>
+      </w:r>
+      <w:r>
+        <w:br/>
+      </w:r>
+      <w:r>
+        <w:rPr>
+          <w:rStyle w:val="VerbatimChar"/>
+        </w:rPr>
         <w:t xml:space="preserve">## locale:</w:t>
       </w:r>
       <w:r>
@@ -322,6 +346,33 @@
         <w:rPr>
           <w:rStyle w:val="VerbatimChar"/>
         </w:rPr>
+        <w:t xml:space="preserve">## time zone: Europe/Amsterdam</w:t>
+      </w:r>
+      <w:r>
+        <w:br/>
+      </w:r>
+      <w:r>
+        <w:rPr>
+          <w:rStyle w:val="VerbatimChar"/>
+        </w:rPr>
+        <w:t xml:space="preserve">## tzcode source: internal</w:t>
+      </w:r>
+      <w:r>
+        <w:br/>
+      </w:r>
+      <w:r>
+        <w:rPr>
+          <w:rStyle w:val="VerbatimChar"/>
+        </w:rPr>
+        <w:t xml:space="preserve">## </w:t>
+      </w:r>
+      <w:r>
+        <w:br/>
+      </w:r>
+      <w:r>
+        <w:rPr>
+          <w:rStyle w:val="VerbatimChar"/>
+        </w:rPr>
         <w:t xml:space="preserve">## attached base packages:</w:t>
       </w:r>
       <w:r>
@@ -367,16 +418,25 @@
         <w:rPr>
           <w:rStyle w:val="VerbatimChar"/>
         </w:rPr>
-        <w:t xml:space="preserve">## [1] quint_2.2.2     rpart_4.1.19    Formula_1.2-4   partykit_1.2-16</w:t>
-      </w:r>
-      <w:r>
-        <w:br/>
-      </w:r>
-      <w:r>
-        <w:rPr>
-          <w:rStyle w:val="VerbatimChar"/>
-        </w:rPr>
-        <w:t xml:space="preserve">## [5] mvtnorm_1.1-3   libcoin_1.0-9   combinat_0.0-8 </w:t>
+        <w:t xml:space="preserve">## [1] quint_2.2.2     rpart_4.1.19    Formula_1.2-5   partykit_1.2-20</w:t>
+      </w:r>
+      <w:r>
+        <w:br/>
+      </w:r>
+      <w:r>
+        <w:rPr>
+          <w:rStyle w:val="VerbatimChar"/>
+        </w:rPr>
+        <w:t xml:space="preserve">## [5] mvtnorm_1.1-3   libcoin_1.0-9   combinat_0.0-8  devtools_2.4.5 </w:t>
+      </w:r>
+      <w:r>
+        <w:br/>
+      </w:r>
+      <w:r>
+        <w:rPr>
+          <w:rStyle w:val="VerbatimChar"/>
+        </w:rPr>
+        <w:t xml:space="preserve">## [9] usethis_2.1.6  </w:t>
       </w:r>
       <w:r>
         <w:br/>
@@ -403,52 +463,115 @@
         <w:rPr>
           <w:rStyle w:val="VerbatimChar"/>
         </w:rPr>
-        <w:t xml:space="preserve">##  [1] rstudioapi_0.14 knitr_1.41      magrittr_2.0.3  splines_4.2.2  </w:t>
-      </w:r>
-      <w:r>
-        <w:br/>
-      </w:r>
-      <w:r>
-        <w:rPr>
-          <w:rStyle w:val="VerbatimChar"/>
-        </w:rPr>
-        <w:t xml:space="preserve">##  [5] lattice_0.20-45 rlang_1.0.6     fastmap_1.1.0   stringr_1.5.0  </w:t>
-      </w:r>
-      <w:r>
-        <w:br/>
-      </w:r>
-      <w:r>
-        <w:rPr>
-          <w:rStyle w:val="VerbatimChar"/>
-        </w:rPr>
-        <w:t xml:space="preserve">##  [9] tools_4.2.2     xfun_0.36       cli_3.4.1       htmltools_0.5.4</w:t>
-      </w:r>
-      <w:r>
-        <w:br/>
-      </w:r>
-      <w:r>
-        <w:rPr>
-          <w:rStyle w:val="VerbatimChar"/>
-        </w:rPr>
-        <w:t xml:space="preserve">## [13] yaml_2.3.6      survival_3.4-0  digest_0.6.31   inum_1.0-4     </w:t>
-      </w:r>
-      <w:r>
-        <w:br/>
-      </w:r>
-      <w:r>
-        <w:rPr>
-          <w:rStyle w:val="VerbatimChar"/>
-        </w:rPr>
-        <w:t xml:space="preserve">## [17] lifecycle_1.0.3 Matrix_1.5-3    vctrs_0.5.1     glue_1.6.2     </w:t>
-      </w:r>
-      <w:r>
-        <w:br/>
-      </w:r>
-      <w:r>
-        <w:rPr>
-          <w:rStyle w:val="VerbatimChar"/>
-        </w:rPr>
-        <w:t xml:space="preserve">## [21] evaluate_0.19   rmarkdown_2.19  stringi_1.7.8   compiler_4.2.2</w:t>
+        <w:t xml:space="preserve">##  [1] stringi_1.7.12    lattice_0.21-8    inum_1.0-5        digest_0.6.31    </w:t>
+      </w:r>
+      <w:r>
+        <w:br/>
+      </w:r>
+      <w:r>
+        <w:rPr>
+          <w:rStyle w:val="VerbatimChar"/>
+        </w:rPr>
+        <w:t xml:space="preserve">##  [5] magrittr_2.0.3    evaluate_0.21     pkgload_1.3.2     fastmap_1.1.1    </w:t>
+      </w:r>
+      <w:r>
+        <w:br/>
+      </w:r>
+      <w:r>
+        <w:rPr>
+          <w:rStyle w:val="VerbatimChar"/>
+        </w:rPr>
+        <w:t xml:space="preserve">##  [9] Matrix_1.5-4      processx_3.8.1    pkgbuild_1.4.0    sessioninfo_1.2.2</w:t>
+      </w:r>
+      <w:r>
+        <w:br/>
+      </w:r>
+      <w:r>
+        <w:rPr>
+          <w:rStyle w:val="VerbatimChar"/>
+        </w:rPr>
+        <w:t xml:space="preserve">## [13] survival_3.5-5    urlchecker_1.0.1  ps_1.7.5          promises_1.2.0.1 </w:t>
+      </w:r>
+      <w:r>
+        <w:br/>
+      </w:r>
+      <w:r>
+        <w:rPr>
+          <w:rStyle w:val="VerbatimChar"/>
+        </w:rPr>
+        <w:t xml:space="preserve">## [17] purrr_1.0.1       cli_3.6.1         shiny_1.7.4       rlang_1.1.1      </w:t>
+      </w:r>
+      <w:r>
+        <w:br/>
+      </w:r>
+      <w:r>
+        <w:rPr>
+          <w:rStyle w:val="VerbatimChar"/>
+        </w:rPr>
+        <w:t xml:space="preserve">## [21] crayon_1.5.2      ellipsis_0.3.2    splines_4.3.0     remotes_2.4.2    </w:t>
+      </w:r>
+      <w:r>
+        <w:br/>
+      </w:r>
+      <w:r>
+        <w:rPr>
+          <w:rStyle w:val="VerbatimChar"/>
+        </w:rPr>
+        <w:t xml:space="preserve">## [25] cachem_1.0.8      yaml_2.3.7        tools_4.3.0       memoise_2.0.1    </w:t>
+      </w:r>
+      <w:r>
+        <w:br/>
+      </w:r>
+      <w:r>
+        <w:rPr>
+          <w:rStyle w:val="VerbatimChar"/>
+        </w:rPr>
+        <w:t xml:space="preserve">## [29] httpuv_1.6.11     vctrs_0.6.2       R6_2.5.1          mime_0.12        </w:t>
+      </w:r>
+      <w:r>
+        <w:br/>
+      </w:r>
+      <w:r>
+        <w:rPr>
+          <w:rStyle w:val="VerbatimChar"/>
+        </w:rPr>
+        <w:t xml:space="preserve">## [33] lifecycle_1.0.3   stringr_1.5.0     fs_1.6.2          htmlwidgets_1.6.2</w:t>
+      </w:r>
+      <w:r>
+        <w:br/>
+      </w:r>
+      <w:r>
+        <w:rPr>
+          <w:rStyle w:val="VerbatimChar"/>
+        </w:rPr>
+        <w:t xml:space="preserve">## [37] miniUI_0.1.1.1    callr_3.7.3       later_1.3.1       glue_1.6.2       </w:t>
+      </w:r>
+      <w:r>
+        <w:br/>
+      </w:r>
+      <w:r>
+        <w:rPr>
+          <w:rStyle w:val="VerbatimChar"/>
+        </w:rPr>
+        <w:t xml:space="preserve">## [41] profvis_0.3.8     Rcpp_1.0.10       xfun_0.39         rstudioapi_0.14  </w:t>
+      </w:r>
+      <w:r>
+        <w:br/>
+      </w:r>
+      <w:r>
+        <w:rPr>
+          <w:rStyle w:val="VerbatimChar"/>
+        </w:rPr>
+        <w:t xml:space="preserve">## [45] knitr_1.43        xtable_1.8-4      htmltools_0.5.5   rmarkdown_2.21   </w:t>
+      </w:r>
+      <w:r>
+        <w:br/>
+      </w:r>
+      <w:r>
+        <w:rPr>
+          <w:rStyle w:val="VerbatimChar"/>
+        </w:rPr>
+        <w:t xml:space="preserve">## [49] compiler_4.3.0    prettyunits_1.1.1</w:t>
       </w:r>
     </w:p>
     <w:p>

</xml_diff>

<commit_message>
added styler to format code for illustrative application + added all r-scripts to reproduce simlations.
</commit_message>
<xml_diff>
--- a/Illustrative-Application.docx
+++ b/Illustrative-Application.docx
@@ -238,7 +238,7 @@
         <w:rPr>
           <w:rStyle w:val="VerbatimChar"/>
         </w:rPr>
-        <w:t xml:space="preserve">## Running under: Windows 10 x64 (build 19044)</w:t>
+        <w:t xml:space="preserve">## Running under: Windows 10 x64 (build 19045)</w:t>
       </w:r>
       <w:r>
         <w:br/>
@@ -463,115 +463,115 @@
         <w:rPr>
           <w:rStyle w:val="VerbatimChar"/>
         </w:rPr>
-        <w:t xml:space="preserve">##  [1] stringi_1.7.12    lattice_0.21-8    inum_1.0-5        digest_0.6.31    </w:t>
-      </w:r>
-      <w:r>
-        <w:br/>
-      </w:r>
-      <w:r>
-        <w:rPr>
-          <w:rStyle w:val="VerbatimChar"/>
-        </w:rPr>
-        <w:t xml:space="preserve">##  [5] magrittr_2.0.3    evaluate_0.21     pkgload_1.3.2     fastmap_1.1.1    </w:t>
-      </w:r>
-      <w:r>
-        <w:br/>
-      </w:r>
-      <w:r>
-        <w:rPr>
-          <w:rStyle w:val="VerbatimChar"/>
-        </w:rPr>
-        <w:t xml:space="preserve">##  [9] Matrix_1.5-4      processx_3.8.1    pkgbuild_1.4.0    sessioninfo_1.2.2</w:t>
-      </w:r>
-      <w:r>
-        <w:br/>
-      </w:r>
-      <w:r>
-        <w:rPr>
-          <w:rStyle w:val="VerbatimChar"/>
-        </w:rPr>
-        <w:t xml:space="preserve">## [13] survival_3.5-5    urlchecker_1.0.1  ps_1.7.5          promises_1.2.0.1 </w:t>
-      </w:r>
-      <w:r>
-        <w:br/>
-      </w:r>
-      <w:r>
-        <w:rPr>
-          <w:rStyle w:val="VerbatimChar"/>
-        </w:rPr>
-        <w:t xml:space="preserve">## [17] purrr_1.0.1       cli_3.6.1         shiny_1.7.4       rlang_1.1.1      </w:t>
-      </w:r>
-      <w:r>
-        <w:br/>
-      </w:r>
-      <w:r>
-        <w:rPr>
-          <w:rStyle w:val="VerbatimChar"/>
-        </w:rPr>
-        <w:t xml:space="preserve">## [21] crayon_1.5.2      ellipsis_0.3.2    splines_4.3.0     remotes_2.4.2    </w:t>
-      </w:r>
-      <w:r>
-        <w:br/>
-      </w:r>
-      <w:r>
-        <w:rPr>
-          <w:rStyle w:val="VerbatimChar"/>
-        </w:rPr>
-        <w:t xml:space="preserve">## [25] cachem_1.0.8      yaml_2.3.7        tools_4.3.0       memoise_2.0.1    </w:t>
-      </w:r>
-      <w:r>
-        <w:br/>
-      </w:r>
-      <w:r>
-        <w:rPr>
-          <w:rStyle w:val="VerbatimChar"/>
-        </w:rPr>
-        <w:t xml:space="preserve">## [29] httpuv_1.6.11     vctrs_0.6.2       R6_2.5.1          mime_0.12        </w:t>
-      </w:r>
-      <w:r>
-        <w:br/>
-      </w:r>
-      <w:r>
-        <w:rPr>
-          <w:rStyle w:val="VerbatimChar"/>
-        </w:rPr>
-        <w:t xml:space="preserve">## [33] lifecycle_1.0.3   stringr_1.5.0     fs_1.6.2          htmlwidgets_1.6.2</w:t>
-      </w:r>
-      <w:r>
-        <w:br/>
-      </w:r>
-      <w:r>
-        <w:rPr>
-          <w:rStyle w:val="VerbatimChar"/>
-        </w:rPr>
-        <w:t xml:space="preserve">## [37] miniUI_0.1.1.1    callr_3.7.3       later_1.3.1       glue_1.6.2       </w:t>
-      </w:r>
-      <w:r>
-        <w:br/>
-      </w:r>
-      <w:r>
-        <w:rPr>
-          <w:rStyle w:val="VerbatimChar"/>
-        </w:rPr>
-        <w:t xml:space="preserve">## [41] profvis_0.3.8     Rcpp_1.0.10       xfun_0.39         rstudioapi_0.14  </w:t>
-      </w:r>
-      <w:r>
-        <w:br/>
-      </w:r>
-      <w:r>
-        <w:rPr>
-          <w:rStyle w:val="VerbatimChar"/>
-        </w:rPr>
-        <w:t xml:space="preserve">## [45] knitr_1.43        xtable_1.8-4      htmltools_0.5.5   rmarkdown_2.21   </w:t>
-      </w:r>
-      <w:r>
-        <w:br/>
-      </w:r>
-      <w:r>
-        <w:rPr>
-          <w:rStyle w:val="VerbatimChar"/>
-        </w:rPr>
-        <w:t xml:space="preserve">## [49] compiler_4.3.0    prettyunits_1.1.1</w:t>
+        <w:t xml:space="preserve">##  [1] styler_1.10.3     lattice_0.21-8    stringi_1.7.12    inum_1.0-5       </w:t>
+      </w:r>
+      <w:r>
+        <w:br/>
+      </w:r>
+      <w:r>
+        <w:rPr>
+          <w:rStyle w:val="VerbatimChar"/>
+        </w:rPr>
+        <w:t xml:space="preserve">##  [5] digest_0.6.31     magrittr_2.0.3    evaluate_0.21     pkgload_1.3.2    </w:t>
+      </w:r>
+      <w:r>
+        <w:br/>
+      </w:r>
+      <w:r>
+        <w:rPr>
+          <w:rStyle w:val="VerbatimChar"/>
+        </w:rPr>
+        <w:t xml:space="preserve">##  [9] fastmap_1.1.1     Matrix_1.5-4      processx_3.8.1    pkgbuild_1.4.0   </w:t>
+      </w:r>
+      <w:r>
+        <w:br/>
+      </w:r>
+      <w:r>
+        <w:rPr>
+          <w:rStyle w:val="VerbatimChar"/>
+        </w:rPr>
+        <w:t xml:space="preserve">## [13] sessioninfo_1.2.2 survival_3.5-5    urlchecker_1.0.1  ps_1.7.5         </w:t>
+      </w:r>
+      <w:r>
+        <w:br/>
+      </w:r>
+      <w:r>
+        <w:rPr>
+          <w:rStyle w:val="VerbatimChar"/>
+        </w:rPr>
+        <w:t xml:space="preserve">## [17] promises_1.2.0.1  purrr_1.0.1       cli_3.6.1         shiny_1.7.4      </w:t>
+      </w:r>
+      <w:r>
+        <w:br/>
+      </w:r>
+      <w:r>
+        <w:rPr>
+          <w:rStyle w:val="VerbatimChar"/>
+        </w:rPr>
+        <w:t xml:space="preserve">## [21] rlang_1.1.1       crayon_1.5.2      ellipsis_0.3.2    splines_4.3.0    </w:t>
+      </w:r>
+      <w:r>
+        <w:br/>
+      </w:r>
+      <w:r>
+        <w:rPr>
+          <w:rStyle w:val="VerbatimChar"/>
+        </w:rPr>
+        <w:t xml:space="preserve">## [25] remotes_2.4.2     cachem_1.0.8      yaml_2.3.7        tools_4.3.0      </w:t>
+      </w:r>
+      <w:r>
+        <w:br/>
+      </w:r>
+      <w:r>
+        <w:rPr>
+          <w:rStyle w:val="VerbatimChar"/>
+        </w:rPr>
+        <w:t xml:space="preserve">## [29] memoise_2.0.1     httpuv_1.6.11     vctrs_0.6.2       R6_2.5.1         </w:t>
+      </w:r>
+      <w:r>
+        <w:br/>
+      </w:r>
+      <w:r>
+        <w:rPr>
+          <w:rStyle w:val="VerbatimChar"/>
+        </w:rPr>
+        <w:t xml:space="preserve">## [33] mime_0.12         lifecycle_1.0.3   stringr_1.5.0     fs_1.6.2         </w:t>
+      </w:r>
+      <w:r>
+        <w:br/>
+      </w:r>
+      <w:r>
+        <w:rPr>
+          <w:rStyle w:val="VerbatimChar"/>
+        </w:rPr>
+        <w:t xml:space="preserve">## [37] htmlwidgets_1.6.2 miniUI_0.1.1.1    callr_3.7.3       later_1.3.1      </w:t>
+      </w:r>
+      <w:r>
+        <w:br/>
+      </w:r>
+      <w:r>
+        <w:rPr>
+          <w:rStyle w:val="VerbatimChar"/>
+        </w:rPr>
+        <w:t xml:space="preserve">## [41] glue_1.6.2        profvis_0.3.8     Rcpp_1.0.10       xfun_0.39        </w:t>
+      </w:r>
+      <w:r>
+        <w:br/>
+      </w:r>
+      <w:r>
+        <w:rPr>
+          <w:rStyle w:val="VerbatimChar"/>
+        </w:rPr>
+        <w:t xml:space="preserve">## [45] rstudioapi_0.14   knitr_1.43        xtable_1.8-4      htmltools_0.5.5  </w:t>
+      </w:r>
+      <w:r>
+        <w:br/>
+      </w:r>
+      <w:r>
+        <w:rPr>
+          <w:rStyle w:val="VerbatimChar"/>
+        </w:rPr>
+        <w:t xml:space="preserve">## [49] rmarkdown_2.21    compiler_4.3.0    prettyunits_1.1.1</w:t>
       </w:r>
     </w:p>
     <w:p>
@@ -635,13 +635,19 @@
         <w:rPr>
           <w:rStyle w:val="NormalTok"/>
         </w:rPr>
-        <w:t xml:space="preserve">wcht1</w:t>
+        <w:t xml:space="preserve">wcht1 </w:t>
       </w:r>
       <w:r>
         <w:rPr>
           <w:rStyle w:val="OtherTok"/>
         </w:rPr>
-        <w:t xml:space="preserve">=</w:t>
+        <w:t xml:space="preserve">&lt;-</w:t>
+      </w:r>
+      <w:r>
+        <w:rPr>
+          <w:rStyle w:val="NormalTok"/>
+        </w:rPr>
+        <w:t xml:space="preserve"> </w:t>
       </w:r>
       <w:r>
         <w:rPr>
@@ -686,13 +692,19 @@
         <w:rPr>
           <w:rStyle w:val="NormalTok"/>
         </w:rPr>
-        <w:t xml:space="preserve">nationality</w:t>
+        <w:t xml:space="preserve">nationality </w:t>
       </w:r>
       <w:r>
         <w:rPr>
           <w:rStyle w:val="OtherTok"/>
         </w:rPr>
-        <w:t xml:space="preserve">=</w:t>
+        <w:t xml:space="preserve">&lt;-</w:t>
+      </w:r>
+      <w:r>
+        <w:rPr>
+          <w:rStyle w:val="NormalTok"/>
+        </w:rPr>
+        <w:t xml:space="preserve"> </w:t>
       </w:r>
       <w:r>
         <w:rPr>
@@ -737,13 +749,19 @@
         <w:rPr>
           <w:rStyle w:val="NormalTok"/>
         </w:rPr>
-        <w:t xml:space="preserve">marital</w:t>
+        <w:t xml:space="preserve">marital </w:t>
       </w:r>
       <w:r>
         <w:rPr>
           <w:rStyle w:val="OtherTok"/>
         </w:rPr>
-        <w:t xml:space="preserve">=</w:t>
+        <w:t xml:space="preserve">&lt;-</w:t>
+      </w:r>
+      <w:r>
+        <w:rPr>
+          <w:rStyle w:val="NormalTok"/>
+        </w:rPr>
+        <w:t xml:space="preserve"> </w:t>
       </w:r>
       <w:r>
         <w:rPr>
@@ -788,13 +806,19 @@
         <w:rPr>
           <w:rStyle w:val="NormalTok"/>
         </w:rPr>
-        <w:t xml:space="preserve">cond</w:t>
+        <w:t xml:space="preserve">cond </w:t>
       </w:r>
       <w:r>
         <w:rPr>
           <w:rStyle w:val="OtherTok"/>
         </w:rPr>
-        <w:t xml:space="preserve">=</w:t>
+        <w:t xml:space="preserve">&lt;-</w:t>
+      </w:r>
+      <w:r>
+        <w:rPr>
+          <w:rStyle w:val="NormalTok"/>
+        </w:rPr>
+        <w:t xml:space="preserve"> </w:t>
       </w:r>
       <w:r>
         <w:rPr>
@@ -2570,13 +2594,19 @@
         <w:rPr>
           <w:rStyle w:val="NormalTok"/>
         </w:rPr>
-        <w:t xml:space="preserve">indiv.loss</w:t>
+        <w:t xml:space="preserve">indiv.loss </w:t>
       </w:r>
       <w:r>
         <w:rPr>
           <w:rStyle w:val="OtherTok"/>
         </w:rPr>
-        <w:t xml:space="preserve">=</w:t>
+        <w:t xml:space="preserve">&lt;-</w:t>
+      </w:r>
+      <w:r>
+        <w:rPr>
+          <w:rStyle w:val="NormalTok"/>
+        </w:rPr>
+        <w:t xml:space="preserve"> </w:t>
       </w:r>
       <w:r>
         <w:rPr>
@@ -2783,7 +2813,7 @@
         <w:rPr>
           <w:rStyle w:val="NormalTok"/>
         </w:rPr>
-        <w:t xml:space="preserve">fit</w:t>
+        <w:t xml:space="preserve">fit </w:t>
       </w:r>
       <w:r>
         <w:rPr>
@@ -3191,13 +3221,19 @@
         <w:rPr>
           <w:rStyle w:val="NormalTok"/>
         </w:rPr>
-        <w:t xml:space="preserve">trees_aipwe</w:t>
+        <w:t xml:space="preserve">trees_aipwe </w:t>
       </w:r>
       <w:r>
         <w:rPr>
           <w:rStyle w:val="OtherTok"/>
         </w:rPr>
-        <w:t xml:space="preserve">=</w:t>
+        <w:t xml:space="preserve">&lt;-</w:t>
+      </w:r>
+      <w:r>
+        <w:rPr>
+          <w:rStyle w:val="NormalTok"/>
+        </w:rPr>
+        <w:t xml:space="preserve"> </w:t>
       </w:r>
       <w:r>
         <w:rPr>
@@ -3632,19 +3668,19 @@
         <w:rPr>
           <w:rStyle w:val="NormalTok"/>
         </w:rPr>
-        <w:t xml:space="preserve">  trees_aipwe[[i]]</w:t>
+        <w:t xml:space="preserve">  trees_aipwe[[i]] </w:t>
       </w:r>
       <w:r>
         <w:rPr>
           <w:rStyle w:val="OtherTok"/>
         </w:rPr>
-        <w:t xml:space="preserve">=</w:t>
-      </w:r>
-      <w:r>
-        <w:rPr>
-          <w:rStyle w:val="NormalTok"/>
-        </w:rPr>
-        <w:t xml:space="preserve">fitpr</w:t>
+        <w:t xml:space="preserve">&lt;-</w:t>
+      </w:r>
+      <w:r>
+        <w:rPr>
+          <w:rStyle w:val="NormalTok"/>
+        </w:rPr>
+        <w:t xml:space="preserve"> fitpr</w:t>
       </w:r>
       <w:r>
         <w:br/>
@@ -4898,13 +4934,19 @@
         <w:rPr>
           <w:rStyle w:val="NormalTok"/>
         </w:rPr>
-        <w:t xml:space="preserve">indiv.loss</w:t>
+        <w:t xml:space="preserve">indiv.loss </w:t>
       </w:r>
       <w:r>
         <w:rPr>
           <w:rStyle w:val="OtherTok"/>
         </w:rPr>
-        <w:t xml:space="preserve">=</w:t>
+        <w:t xml:space="preserve">&lt;-</w:t>
+      </w:r>
+      <w:r>
+        <w:rPr>
+          <w:rStyle w:val="NormalTok"/>
+        </w:rPr>
+        <w:t xml:space="preserve"> </w:t>
       </w:r>
       <w:r>
         <w:rPr>
@@ -5417,13 +5459,19 @@
         <w:rPr>
           <w:rStyle w:val="NormalTok"/>
         </w:rPr>
-        <w:t xml:space="preserve">trees_aipwe</w:t>
+        <w:t xml:space="preserve">trees_aipwe </w:t>
       </w:r>
       <w:r>
         <w:rPr>
           <w:rStyle w:val="OtherTok"/>
         </w:rPr>
-        <w:t xml:space="preserve">=</w:t>
+        <w:t xml:space="preserve">&lt;-</w:t>
+      </w:r>
+      <w:r>
+        <w:rPr>
+          <w:rStyle w:val="NormalTok"/>
+        </w:rPr>
+        <w:t xml:space="preserve"> </w:t>
       </w:r>
       <w:r>
         <w:rPr>
@@ -5858,19 +5906,19 @@
         <w:rPr>
           <w:rStyle w:val="NormalTok"/>
         </w:rPr>
-        <w:t xml:space="preserve">  trees_aipwe[[i]]</w:t>
+        <w:t xml:space="preserve">  trees_aipwe[[i]] </w:t>
       </w:r>
       <w:r>
         <w:rPr>
           <w:rStyle w:val="OtherTok"/>
         </w:rPr>
-        <w:t xml:space="preserve">=</w:t>
-      </w:r>
-      <w:r>
-        <w:rPr>
-          <w:rStyle w:val="NormalTok"/>
-        </w:rPr>
-        <w:t xml:space="preserve">fitpr</w:t>
+        <w:t xml:space="preserve">&lt;-</w:t>
+      </w:r>
+      <w:r>
+        <w:rPr>
+          <w:rStyle w:val="NormalTok"/>
+        </w:rPr>
+        <w:t xml:space="preserve"> fitpr</w:t>
       </w:r>
       <w:r>
         <w:br/>
@@ -6245,13 +6293,19 @@
         <w:rPr>
           <w:rStyle w:val="NormalTok"/>
         </w:rPr>
-        <w:t xml:space="preserve">trees_rf</w:t>
+        <w:t xml:space="preserve">trees_rf </w:t>
       </w:r>
       <w:r>
         <w:rPr>
           <w:rStyle w:val="OtherTok"/>
         </w:rPr>
-        <w:t xml:space="preserve">=</w:t>
+        <w:t xml:space="preserve">&lt;-</w:t>
+      </w:r>
+      <w:r>
+        <w:rPr>
+          <w:rStyle w:val="NormalTok"/>
+        </w:rPr>
+        <w:t xml:space="preserve"> </w:t>
       </w:r>
       <w:r>
         <w:rPr>
@@ -6314,13 +6368,19 @@
         <w:rPr>
           <w:rStyle w:val="NormalTok"/>
         </w:rPr>
-        <w:t xml:space="preserve">N</w:t>
+        <w:t xml:space="preserve">N </w:t>
       </w:r>
       <w:r>
         <w:rPr>
           <w:rStyle w:val="OtherTok"/>
         </w:rPr>
-        <w:t xml:space="preserve">=</w:t>
+        <w:t xml:space="preserve">&lt;-</w:t>
+      </w:r>
+      <w:r>
+        <w:rPr>
+          <w:rStyle w:val="NormalTok"/>
+        </w:rPr>
+        <w:t xml:space="preserve"> </w:t>
       </w:r>
       <w:r>
         <w:rPr>
@@ -6341,13 +6401,37 @@
         <w:rPr>
           <w:rStyle w:val="NormalTok"/>
         </w:rPr>
-        <w:t xml:space="preserve">resp</w:t>
+        <w:t xml:space="preserve">resp </w:t>
       </w:r>
       <w:r>
         <w:rPr>
           <w:rStyle w:val="OtherTok"/>
         </w:rPr>
-        <w:t xml:space="preserve">=</w:t>
+        <w:t xml:space="preserve">&lt;-</w:t>
+      </w:r>
+      <w:r>
+        <w:rPr>
+          <w:rStyle w:val="NormalTok"/>
+        </w:rPr>
+        <w:t xml:space="preserve"> dt</w:t>
+      </w:r>
+      <w:r>
+        <w:rPr>
+          <w:rStyle w:val="SpecialCharTok"/>
+        </w:rPr>
+        <w:t xml:space="preserve">$</w:t>
+      </w:r>
+      <w:r>
+        <w:rPr>
+          <w:rStyle w:val="NormalTok"/>
+        </w:rPr>
+        <w:t xml:space="preserve">physt3</w:t>
+      </w:r>
+      <w:r>
+        <w:rPr>
+          <w:rStyle w:val="SpecialCharTok"/>
+        </w:rPr>
+        <w:t xml:space="preserve">-</w:t>
       </w:r>
       <w:r>
         <w:rPr>
@@ -6365,7 +6449,1573 @@
         <w:rPr>
           <w:rStyle w:val="NormalTok"/>
         </w:rPr>
-        <w:t xml:space="preserve">physt3</w:t>
+        <w:t xml:space="preserve">physt1</w:t>
+      </w:r>
+      <w:r>
+        <w:br/>
+      </w:r>
+      <w:r>
+        <w:br/>
+      </w:r>
+      <w:r>
+        <w:rPr>
+          <w:rStyle w:val="CommentTok"/>
+        </w:rPr>
+        <w:t xml:space="preserve"># Use three different seeds for random forest</w:t>
+      </w:r>
+      <w:r>
+        <w:br/>
+      </w:r>
+      <w:r>
+        <w:rPr>
+          <w:rStyle w:val="NormalTok"/>
+        </w:rPr>
+        <w:t xml:space="preserve">k </w:t>
+      </w:r>
+      <w:r>
+        <w:rPr>
+          <w:rStyle w:val="OtherTok"/>
+        </w:rPr>
+        <w:t xml:space="preserve">&lt;-</w:t>
+      </w:r>
+      <w:r>
+        <w:rPr>
+          <w:rStyle w:val="NormalTok"/>
+        </w:rPr>
+        <w:t xml:space="preserve"> </w:t>
+      </w:r>
+      <w:r>
+        <w:rPr>
+          <w:rStyle w:val="DecValTok"/>
+        </w:rPr>
+        <w:t xml:space="preserve">1</w:t>
+      </w:r>
+      <w:r>
+        <w:br/>
+      </w:r>
+      <w:r>
+        <w:rPr>
+          <w:rStyle w:val="ControlFlowTok"/>
+        </w:rPr>
+        <w:t xml:space="preserve">for</w:t>
+      </w:r>
+      <w:r>
+        <w:rPr>
+          <w:rStyle w:val="NormalTok"/>
+        </w:rPr>
+        <w:t xml:space="preserve">(i </w:t>
+      </w:r>
+      <w:r>
+        <w:rPr>
+          <w:rStyle w:val="ControlFlowTok"/>
+        </w:rPr>
+        <w:t xml:space="preserve">in</w:t>
+      </w:r>
+      <w:r>
+        <w:rPr>
+          <w:rStyle w:val="NormalTok"/>
+        </w:rPr>
+        <w:t xml:space="preserve"> </w:t>
+      </w:r>
+      <w:r>
+        <w:rPr>
+          <w:rStyle w:val="DecValTok"/>
+        </w:rPr>
+        <w:t xml:space="preserve">1</w:t>
+      </w:r>
+      <w:r>
+        <w:rPr>
+          <w:rStyle w:val="SpecialCharTok"/>
+        </w:rPr>
+        <w:t xml:space="preserve">:</w:t>
+      </w:r>
+      <w:r>
+        <w:rPr>
+          <w:rStyle w:val="DecValTok"/>
+        </w:rPr>
+        <w:t xml:space="preserve">3</w:t>
+      </w:r>
+      <w:r>
+        <w:rPr>
+          <w:rStyle w:val="NormalTok"/>
+        </w:rPr>
+        <w:t xml:space="preserve">){</w:t>
+      </w:r>
+      <w:r>
+        <w:br/>
+      </w:r>
+      <w:r>
+        <w:rPr>
+          <w:rStyle w:val="NormalTok"/>
+        </w:rPr>
+        <w:t xml:space="preserve">  </w:t>
+      </w:r>
+      <w:r>
+        <w:rPr>
+          <w:rStyle w:val="FunctionTok"/>
+        </w:rPr>
+        <w:t xml:space="preserve">set.seed</w:t>
+      </w:r>
+      <w:r>
+        <w:rPr>
+          <w:rStyle w:val="NormalTok"/>
+        </w:rPr>
+        <w:t xml:space="preserve">(</w:t>
+      </w:r>
+      <w:r>
+        <w:rPr>
+          <w:rStyle w:val="DecValTok"/>
+        </w:rPr>
+        <w:t xml:space="preserve">1</w:t>
+      </w:r>
+      <w:r>
+        <w:rPr>
+          <w:rStyle w:val="SpecialCharTok"/>
+        </w:rPr>
+        <w:t xml:space="preserve">+</w:t>
+      </w:r>
+      <w:r>
+        <w:rPr>
+          <w:rStyle w:val="NormalTok"/>
+        </w:rPr>
+        <w:t xml:space="preserve">i)</w:t>
+      </w:r>
+      <w:r>
+        <w:br/>
+      </w:r>
+      <w:r>
+        <w:rPr>
+          <w:rStyle w:val="NormalTok"/>
+        </w:rPr>
+        <w:t xml:space="preserve">  RF </w:t>
+      </w:r>
+      <w:r>
+        <w:rPr>
+          <w:rStyle w:val="OtherTok"/>
+        </w:rPr>
+        <w:t xml:space="preserve">&lt;-</w:t>
+      </w:r>
+      <w:r>
+        <w:rPr>
+          <w:rStyle w:val="NormalTok"/>
+        </w:rPr>
+        <w:t xml:space="preserve">  </w:t>
+      </w:r>
+      <w:r>
+        <w:rPr>
+          <w:rStyle w:val="FunctionTok"/>
+        </w:rPr>
+        <w:t xml:space="preserve">ranger</w:t>
+      </w:r>
+      <w:r>
+        <w:rPr>
+          <w:rStyle w:val="NormalTok"/>
+        </w:rPr>
+        <w:t xml:space="preserve">(</w:t>
+      </w:r>
+      <w:r>
+        <w:rPr>
+          <w:rStyle w:val="AttributeTok"/>
+        </w:rPr>
+        <w:t xml:space="preserve">x=</w:t>
+      </w:r>
+      <w:r>
+        <w:rPr>
+          <w:rStyle w:val="NormalTok"/>
+        </w:rPr>
+        <w:t xml:space="preserve">dt[,</w:t>
+      </w:r>
+      <w:r>
+        <w:rPr>
+          <w:rStyle w:val="FunctionTok"/>
+        </w:rPr>
+        <w:t xml:space="preserve">c</w:t>
+      </w:r>
+      <w:r>
+        <w:rPr>
+          <w:rStyle w:val="NormalTok"/>
+        </w:rPr>
+        <w:t xml:space="preserve">(</w:t>
+      </w:r>
+      <w:r>
+        <w:rPr>
+          <w:rStyle w:val="DecValTok"/>
+        </w:rPr>
+        <w:t xml:space="preserve">1</w:t>
+      </w:r>
+      <w:r>
+        <w:rPr>
+          <w:rStyle w:val="NormalTok"/>
+        </w:rPr>
+        <w:t xml:space="preserve">,</w:t>
+      </w:r>
+      <w:r>
+        <w:rPr>
+          <w:rStyle w:val="DecValTok"/>
+        </w:rPr>
+        <w:t xml:space="preserve">2</w:t>
+      </w:r>
+      <w:r>
+        <w:rPr>
+          <w:rStyle w:val="NormalTok"/>
+        </w:rPr>
+        <w:t xml:space="preserve">,</w:t>
+      </w:r>
+      <w:r>
+        <w:rPr>
+          <w:rStyle w:val="DecValTok"/>
+        </w:rPr>
+        <w:t xml:space="preserve">5</w:t>
+      </w:r>
+      <w:r>
+        <w:rPr>
+          <w:rStyle w:val="SpecialCharTok"/>
+        </w:rPr>
+        <w:t xml:space="preserve">:</w:t>
+      </w:r>
+      <w:r>
+        <w:rPr>
+          <w:rStyle w:val="DecValTok"/>
+        </w:rPr>
+        <w:t xml:space="preserve">14</w:t>
+      </w:r>
+      <w:r>
+        <w:rPr>
+          <w:rStyle w:val="NormalTok"/>
+        </w:rPr>
+        <w:t xml:space="preserve">)], </w:t>
+      </w:r>
+      <w:r>
+        <w:rPr>
+          <w:rStyle w:val="AttributeTok"/>
+        </w:rPr>
+        <w:t xml:space="preserve">y=</w:t>
+      </w:r>
+      <w:r>
+        <w:rPr>
+          <w:rStyle w:val="NormalTok"/>
+        </w:rPr>
+        <w:t xml:space="preserve"> resp ,</w:t>
+      </w:r>
+      <w:r>
+        <w:rPr>
+          <w:rStyle w:val="AttributeTok"/>
+        </w:rPr>
+        <w:t xml:space="preserve">always.split.variables=</w:t>
+      </w:r>
+      <w:r>
+        <w:rPr>
+          <w:rStyle w:val="StringTok"/>
+        </w:rPr>
+        <w:t xml:space="preserve">"cond"</w:t>
+      </w:r>
+      <w:r>
+        <w:rPr>
+          <w:rStyle w:val="NormalTok"/>
+        </w:rPr>
+        <w:t xml:space="preserve">)</w:t>
+      </w:r>
+      <w:r>
+        <w:br/>
+      </w:r>
+      <w:r>
+        <w:rPr>
+          <w:rStyle w:val="NormalTok"/>
+        </w:rPr>
+        <w:t xml:space="preserve">  data1 </w:t>
+      </w:r>
+      <w:r>
+        <w:rPr>
+          <w:rStyle w:val="OtherTok"/>
+        </w:rPr>
+        <w:t xml:space="preserve">&lt;-</w:t>
+      </w:r>
+      <w:r>
+        <w:rPr>
+          <w:rStyle w:val="NormalTok"/>
+        </w:rPr>
+        <w:t xml:space="preserve"> dt[,</w:t>
+      </w:r>
+      <w:r>
+        <w:rPr>
+          <w:rStyle w:val="FunctionTok"/>
+        </w:rPr>
+        <w:t xml:space="preserve">c</w:t>
+      </w:r>
+      <w:r>
+        <w:rPr>
+          <w:rStyle w:val="NormalTok"/>
+        </w:rPr>
+        <w:t xml:space="preserve">(</w:t>
+      </w:r>
+      <w:r>
+        <w:rPr>
+          <w:rStyle w:val="DecValTok"/>
+        </w:rPr>
+        <w:t xml:space="preserve">1</w:t>
+      </w:r>
+      <w:r>
+        <w:rPr>
+          <w:rStyle w:val="NormalTok"/>
+        </w:rPr>
+        <w:t xml:space="preserve">,</w:t>
+      </w:r>
+      <w:r>
+        <w:rPr>
+          <w:rStyle w:val="DecValTok"/>
+        </w:rPr>
+        <w:t xml:space="preserve">2</w:t>
+      </w:r>
+      <w:r>
+        <w:rPr>
+          <w:rStyle w:val="NormalTok"/>
+        </w:rPr>
+        <w:t xml:space="preserve">,</w:t>
+      </w:r>
+      <w:r>
+        <w:rPr>
+          <w:rStyle w:val="DecValTok"/>
+        </w:rPr>
+        <w:t xml:space="preserve">5</w:t>
+      </w:r>
+      <w:r>
+        <w:rPr>
+          <w:rStyle w:val="SpecialCharTok"/>
+        </w:rPr>
+        <w:t xml:space="preserve">:</w:t>
+      </w:r>
+      <w:r>
+        <w:rPr>
+          <w:rStyle w:val="DecValTok"/>
+        </w:rPr>
+        <w:t xml:space="preserve">14</w:t>
+      </w:r>
+      <w:r>
+        <w:rPr>
+          <w:rStyle w:val="NormalTok"/>
+        </w:rPr>
+        <w:t xml:space="preserve">)]</w:t>
+      </w:r>
+      <w:r>
+        <w:br/>
+      </w:r>
+      <w:r>
+        <w:rPr>
+          <w:rStyle w:val="NormalTok"/>
+        </w:rPr>
+        <w:t xml:space="preserve">  data1[,</w:t>
+      </w:r>
+      <w:r>
+        <w:rPr>
+          <w:rStyle w:val="StringTok"/>
+        </w:rPr>
+        <w:t xml:space="preserve">"cond"</w:t>
+      </w:r>
+      <w:r>
+        <w:rPr>
+          <w:rStyle w:val="NormalTok"/>
+        </w:rPr>
+        <w:t xml:space="preserve">] </w:t>
+      </w:r>
+      <w:r>
+        <w:rPr>
+          <w:rStyle w:val="OtherTok"/>
+        </w:rPr>
+        <w:t xml:space="preserve">&lt;-</w:t>
+      </w:r>
+      <w:r>
+        <w:rPr>
+          <w:rStyle w:val="NormalTok"/>
+        </w:rPr>
+        <w:t xml:space="preserve"> </w:t>
+      </w:r>
+      <w:r>
+        <w:rPr>
+          <w:rStyle w:val="FunctionTok"/>
+        </w:rPr>
+        <w:t xml:space="preserve">as.factor</w:t>
+      </w:r>
+      <w:r>
+        <w:rPr>
+          <w:rStyle w:val="NormalTok"/>
+        </w:rPr>
+        <w:t xml:space="preserve">(</w:t>
+      </w:r>
+      <w:r>
+        <w:rPr>
+          <w:rStyle w:val="FunctionTok"/>
+        </w:rPr>
+        <w:t xml:space="preserve">rep</w:t>
+      </w:r>
+      <w:r>
+        <w:rPr>
+          <w:rStyle w:val="NormalTok"/>
+        </w:rPr>
+        <w:t xml:space="preserve">(</w:t>
+      </w:r>
+      <w:r>
+        <w:rPr>
+          <w:rStyle w:val="DecValTok"/>
+        </w:rPr>
+        <w:t xml:space="preserve">1</w:t>
+      </w:r>
+      <w:r>
+        <w:rPr>
+          <w:rStyle w:val="NormalTok"/>
+        </w:rPr>
+        <w:t xml:space="preserve">,N))</w:t>
+      </w:r>
+      <w:r>
+        <w:br/>
+      </w:r>
+      <w:r>
+        <w:rPr>
+          <w:rStyle w:val="NormalTok"/>
+        </w:rPr>
+        <w:t xml:space="preserve">  data2 </w:t>
+      </w:r>
+      <w:r>
+        <w:rPr>
+          <w:rStyle w:val="OtherTok"/>
+        </w:rPr>
+        <w:t xml:space="preserve">&lt;-</w:t>
+      </w:r>
+      <w:r>
+        <w:rPr>
+          <w:rStyle w:val="NormalTok"/>
+        </w:rPr>
+        <w:t xml:space="preserve"> dt[,</w:t>
+      </w:r>
+      <w:r>
+        <w:rPr>
+          <w:rStyle w:val="FunctionTok"/>
+        </w:rPr>
+        <w:t xml:space="preserve">c</w:t>
+      </w:r>
+      <w:r>
+        <w:rPr>
+          <w:rStyle w:val="NormalTok"/>
+        </w:rPr>
+        <w:t xml:space="preserve">(</w:t>
+      </w:r>
+      <w:r>
+        <w:rPr>
+          <w:rStyle w:val="DecValTok"/>
+        </w:rPr>
+        <w:t xml:space="preserve">1</w:t>
+      </w:r>
+      <w:r>
+        <w:rPr>
+          <w:rStyle w:val="NormalTok"/>
+        </w:rPr>
+        <w:t xml:space="preserve">,</w:t>
+      </w:r>
+      <w:r>
+        <w:rPr>
+          <w:rStyle w:val="DecValTok"/>
+        </w:rPr>
+        <w:t xml:space="preserve">2</w:t>
+      </w:r>
+      <w:r>
+        <w:rPr>
+          <w:rStyle w:val="NormalTok"/>
+        </w:rPr>
+        <w:t xml:space="preserve">,</w:t>
+      </w:r>
+      <w:r>
+        <w:rPr>
+          <w:rStyle w:val="DecValTok"/>
+        </w:rPr>
+        <w:t xml:space="preserve">5</w:t>
+      </w:r>
+      <w:r>
+        <w:rPr>
+          <w:rStyle w:val="SpecialCharTok"/>
+        </w:rPr>
+        <w:t xml:space="preserve">:</w:t>
+      </w:r>
+      <w:r>
+        <w:rPr>
+          <w:rStyle w:val="DecValTok"/>
+        </w:rPr>
+        <w:t xml:space="preserve">14</w:t>
+      </w:r>
+      <w:r>
+        <w:rPr>
+          <w:rStyle w:val="NormalTok"/>
+        </w:rPr>
+        <w:t xml:space="preserve">)]</w:t>
+      </w:r>
+      <w:r>
+        <w:br/>
+      </w:r>
+      <w:r>
+        <w:rPr>
+          <w:rStyle w:val="NormalTok"/>
+        </w:rPr>
+        <w:t xml:space="preserve">  data2[,</w:t>
+      </w:r>
+      <w:r>
+        <w:rPr>
+          <w:rStyle w:val="StringTok"/>
+        </w:rPr>
+        <w:t xml:space="preserve">"cond"</w:t>
+      </w:r>
+      <w:r>
+        <w:rPr>
+          <w:rStyle w:val="NormalTok"/>
+        </w:rPr>
+        <w:t xml:space="preserve">] </w:t>
+      </w:r>
+      <w:r>
+        <w:rPr>
+          <w:rStyle w:val="OtherTok"/>
+        </w:rPr>
+        <w:t xml:space="preserve">&lt;-</w:t>
+      </w:r>
+      <w:r>
+        <w:rPr>
+          <w:rStyle w:val="NormalTok"/>
+        </w:rPr>
+        <w:t xml:space="preserve"> </w:t>
+      </w:r>
+      <w:r>
+        <w:rPr>
+          <w:rStyle w:val="FunctionTok"/>
+        </w:rPr>
+        <w:t xml:space="preserve">as.factor</w:t>
+      </w:r>
+      <w:r>
+        <w:rPr>
+          <w:rStyle w:val="NormalTok"/>
+        </w:rPr>
+        <w:t xml:space="preserve">(</w:t>
+      </w:r>
+      <w:r>
+        <w:rPr>
+          <w:rStyle w:val="FunctionTok"/>
+        </w:rPr>
+        <w:t xml:space="preserve">rep</w:t>
+      </w:r>
+      <w:r>
+        <w:rPr>
+          <w:rStyle w:val="NormalTok"/>
+        </w:rPr>
+        <w:t xml:space="preserve">(</w:t>
+      </w:r>
+      <w:r>
+        <w:rPr>
+          <w:rStyle w:val="DecValTok"/>
+        </w:rPr>
+        <w:t xml:space="preserve">2</w:t>
+      </w:r>
+      <w:r>
+        <w:rPr>
+          <w:rStyle w:val="NormalTok"/>
+        </w:rPr>
+        <w:t xml:space="preserve">,N))</w:t>
+      </w:r>
+      <w:r>
+        <w:br/>
+      </w:r>
+      <w:r>
+        <w:rPr>
+          <w:rStyle w:val="NormalTok"/>
+        </w:rPr>
+        <w:t xml:space="preserve">  data3 </w:t>
+      </w:r>
+      <w:r>
+        <w:rPr>
+          <w:rStyle w:val="OtherTok"/>
+        </w:rPr>
+        <w:t xml:space="preserve">&lt;-</w:t>
+      </w:r>
+      <w:r>
+        <w:rPr>
+          <w:rStyle w:val="NormalTok"/>
+        </w:rPr>
+        <w:t xml:space="preserve"> dt[,</w:t>
+      </w:r>
+      <w:r>
+        <w:rPr>
+          <w:rStyle w:val="FunctionTok"/>
+        </w:rPr>
+        <w:t xml:space="preserve">c</w:t>
+      </w:r>
+      <w:r>
+        <w:rPr>
+          <w:rStyle w:val="NormalTok"/>
+        </w:rPr>
+        <w:t xml:space="preserve">(</w:t>
+      </w:r>
+      <w:r>
+        <w:rPr>
+          <w:rStyle w:val="DecValTok"/>
+        </w:rPr>
+        <w:t xml:space="preserve">1</w:t>
+      </w:r>
+      <w:r>
+        <w:rPr>
+          <w:rStyle w:val="NormalTok"/>
+        </w:rPr>
+        <w:t xml:space="preserve">,</w:t>
+      </w:r>
+      <w:r>
+        <w:rPr>
+          <w:rStyle w:val="DecValTok"/>
+        </w:rPr>
+        <w:t xml:space="preserve">2</w:t>
+      </w:r>
+      <w:r>
+        <w:rPr>
+          <w:rStyle w:val="NormalTok"/>
+        </w:rPr>
+        <w:t xml:space="preserve">,</w:t>
+      </w:r>
+      <w:r>
+        <w:rPr>
+          <w:rStyle w:val="DecValTok"/>
+        </w:rPr>
+        <w:t xml:space="preserve">5</w:t>
+      </w:r>
+      <w:r>
+        <w:rPr>
+          <w:rStyle w:val="SpecialCharTok"/>
+        </w:rPr>
+        <w:t xml:space="preserve">:</w:t>
+      </w:r>
+      <w:r>
+        <w:rPr>
+          <w:rStyle w:val="DecValTok"/>
+        </w:rPr>
+        <w:t xml:space="preserve">14</w:t>
+      </w:r>
+      <w:r>
+        <w:rPr>
+          <w:rStyle w:val="NormalTok"/>
+        </w:rPr>
+        <w:t xml:space="preserve">)]</w:t>
+      </w:r>
+      <w:r>
+        <w:br/>
+      </w:r>
+      <w:r>
+        <w:rPr>
+          <w:rStyle w:val="NormalTok"/>
+        </w:rPr>
+        <w:t xml:space="preserve">  data3[,</w:t>
+      </w:r>
+      <w:r>
+        <w:rPr>
+          <w:rStyle w:val="StringTok"/>
+        </w:rPr>
+        <w:t xml:space="preserve">"cond"</w:t>
+      </w:r>
+      <w:r>
+        <w:rPr>
+          <w:rStyle w:val="NormalTok"/>
+        </w:rPr>
+        <w:t xml:space="preserve">] </w:t>
+      </w:r>
+      <w:r>
+        <w:rPr>
+          <w:rStyle w:val="OtherTok"/>
+        </w:rPr>
+        <w:t xml:space="preserve">&lt;-</w:t>
+      </w:r>
+      <w:r>
+        <w:rPr>
+          <w:rStyle w:val="NormalTok"/>
+        </w:rPr>
+        <w:t xml:space="preserve"> </w:t>
+      </w:r>
+      <w:r>
+        <w:rPr>
+          <w:rStyle w:val="FunctionTok"/>
+        </w:rPr>
+        <w:t xml:space="preserve">as.factor</w:t>
+      </w:r>
+      <w:r>
+        <w:rPr>
+          <w:rStyle w:val="NormalTok"/>
+        </w:rPr>
+        <w:t xml:space="preserve">(</w:t>
+      </w:r>
+      <w:r>
+        <w:rPr>
+          <w:rStyle w:val="FunctionTok"/>
+        </w:rPr>
+        <w:t xml:space="preserve">rep</w:t>
+      </w:r>
+      <w:r>
+        <w:rPr>
+          <w:rStyle w:val="NormalTok"/>
+        </w:rPr>
+        <w:t xml:space="preserve">(</w:t>
+      </w:r>
+      <w:r>
+        <w:rPr>
+          <w:rStyle w:val="DecValTok"/>
+        </w:rPr>
+        <w:t xml:space="preserve">3</w:t>
+      </w:r>
+      <w:r>
+        <w:rPr>
+          <w:rStyle w:val="NormalTok"/>
+        </w:rPr>
+        <w:t xml:space="preserve">,N))</w:t>
+      </w:r>
+      <w:r>
+        <w:br/>
+      </w:r>
+      <w:r>
+        <w:rPr>
+          <w:rStyle w:val="NormalTok"/>
+        </w:rPr>
+        <w:t xml:space="preserve">  </w:t>
+      </w:r>
+      <w:r>
+        <w:br/>
+      </w:r>
+      <w:r>
+        <w:rPr>
+          <w:rStyle w:val="NormalTok"/>
+        </w:rPr>
+        <w:t xml:space="preserve">  total </w:t>
+      </w:r>
+      <w:r>
+        <w:rPr>
+          <w:rStyle w:val="OtherTok"/>
+        </w:rPr>
+        <w:t xml:space="preserve">&lt;-</w:t>
+      </w:r>
+      <w:r>
+        <w:rPr>
+          <w:rStyle w:val="NormalTok"/>
+        </w:rPr>
+        <w:t xml:space="preserve"> </w:t>
+      </w:r>
+      <w:r>
+        <w:rPr>
+          <w:rStyle w:val="FunctionTok"/>
+        </w:rPr>
+        <w:t xml:space="preserve">data.frame</w:t>
+      </w:r>
+      <w:r>
+        <w:rPr>
+          <w:rStyle w:val="NormalTok"/>
+        </w:rPr>
+        <w:t xml:space="preserve">(</w:t>
+      </w:r>
+      <w:r>
+        <w:rPr>
+          <w:rStyle w:val="FunctionTok"/>
+        </w:rPr>
+        <w:t xml:space="preserve">rbind</w:t>
+      </w:r>
+      <w:r>
+        <w:rPr>
+          <w:rStyle w:val="NormalTok"/>
+        </w:rPr>
+        <w:t xml:space="preserve">(data1,data2,data3))</w:t>
+      </w:r>
+      <w:r>
+        <w:br/>
+      </w:r>
+      <w:r>
+        <w:rPr>
+          <w:rStyle w:val="NormalTok"/>
+        </w:rPr>
+        <w:t xml:space="preserve">  preds </w:t>
+      </w:r>
+      <w:r>
+        <w:rPr>
+          <w:rStyle w:val="OtherTok"/>
+        </w:rPr>
+        <w:t xml:space="preserve">&lt;-</w:t>
+      </w:r>
+      <w:r>
+        <w:rPr>
+          <w:rStyle w:val="NormalTok"/>
+        </w:rPr>
+        <w:t xml:space="preserve"> </w:t>
+      </w:r>
+      <w:r>
+        <w:rPr>
+          <w:rStyle w:val="FunctionTok"/>
+        </w:rPr>
+        <w:t xml:space="preserve">predict</w:t>
+      </w:r>
+      <w:r>
+        <w:rPr>
+          <w:rStyle w:val="NormalTok"/>
+        </w:rPr>
+        <w:t xml:space="preserve">(RF, total)</w:t>
+      </w:r>
+      <w:r>
+        <w:br/>
+      </w:r>
+      <w:r>
+        <w:rPr>
+          <w:rStyle w:val="NormalTok"/>
+        </w:rPr>
+        <w:t xml:space="preserve">  est.rf </w:t>
+      </w:r>
+      <w:r>
+        <w:rPr>
+          <w:rStyle w:val="OtherTok"/>
+        </w:rPr>
+        <w:t xml:space="preserve">&lt;-</w:t>
+      </w:r>
+      <w:r>
+        <w:rPr>
+          <w:rStyle w:val="NormalTok"/>
+        </w:rPr>
+        <w:t xml:space="preserve">  </w:t>
+      </w:r>
+      <w:r>
+        <w:rPr>
+          <w:rStyle w:val="FunctionTok"/>
+        </w:rPr>
+        <w:t xml:space="preserve">as.matrix</w:t>
+      </w:r>
+      <w:r>
+        <w:rPr>
+          <w:rStyle w:val="NormalTok"/>
+        </w:rPr>
+        <w:t xml:space="preserve">(</w:t>
+      </w:r>
+      <w:r>
+        <w:rPr>
+          <w:rStyle w:val="FunctionTok"/>
+        </w:rPr>
+        <w:t xml:space="preserve">data.frame</w:t>
+      </w:r>
+      <w:r>
+        <w:rPr>
+          <w:rStyle w:val="NormalTok"/>
+        </w:rPr>
+        <w:t xml:space="preserve">(</w:t>
+      </w:r>
+      <w:r>
+        <w:rPr>
+          <w:rStyle w:val="AttributeTok"/>
+        </w:rPr>
+        <w:t xml:space="preserve">u1=</w:t>
+      </w:r>
+      <w:r>
+        <w:rPr>
+          <w:rStyle w:val="NormalTok"/>
+        </w:rPr>
+        <w:t xml:space="preserve">preds</w:t>
+      </w:r>
+      <w:r>
+        <w:rPr>
+          <w:rStyle w:val="SpecialCharTok"/>
+        </w:rPr>
+        <w:t xml:space="preserve">$</w:t>
+      </w:r>
+      <w:r>
+        <w:rPr>
+          <w:rStyle w:val="NormalTok"/>
+        </w:rPr>
+        <w:t xml:space="preserve">predictions[</w:t>
+      </w:r>
+      <w:r>
+        <w:rPr>
+          <w:rStyle w:val="DecValTok"/>
+        </w:rPr>
+        <w:t xml:space="preserve">1</w:t>
+      </w:r>
+      <w:r>
+        <w:rPr>
+          <w:rStyle w:val="SpecialCharTok"/>
+        </w:rPr>
+        <w:t xml:space="preserve">:</w:t>
+      </w:r>
+      <w:r>
+        <w:rPr>
+          <w:rStyle w:val="DecValTok"/>
+        </w:rPr>
+        <w:t xml:space="preserve">224</w:t>
+      </w:r>
+      <w:r>
+        <w:rPr>
+          <w:rStyle w:val="NormalTok"/>
+        </w:rPr>
+        <w:t xml:space="preserve">],       </w:t>
+      </w:r>
+      <w:r>
+        <w:br/>
+      </w:r>
+      <w:r>
+        <w:rPr>
+          <w:rStyle w:val="NormalTok"/>
+        </w:rPr>
+        <w:t xml:space="preserve">                                </w:t>
+      </w:r>
+      <w:r>
+        <w:rPr>
+          <w:rStyle w:val="AttributeTok"/>
+        </w:rPr>
+        <w:t xml:space="preserve">u2=</w:t>
+      </w:r>
+      <w:r>
+        <w:rPr>
+          <w:rStyle w:val="NormalTok"/>
+        </w:rPr>
+        <w:t xml:space="preserve">preds</w:t>
+      </w:r>
+      <w:r>
+        <w:rPr>
+          <w:rStyle w:val="SpecialCharTok"/>
+        </w:rPr>
+        <w:t xml:space="preserve">$</w:t>
+      </w:r>
+      <w:r>
+        <w:rPr>
+          <w:rStyle w:val="NormalTok"/>
+        </w:rPr>
+        <w:t xml:space="preserve">predictions[</w:t>
+      </w:r>
+      <w:r>
+        <w:rPr>
+          <w:rStyle w:val="DecValTok"/>
+        </w:rPr>
+        <w:t xml:space="preserve">225</w:t>
+      </w:r>
+      <w:r>
+        <w:rPr>
+          <w:rStyle w:val="SpecialCharTok"/>
+        </w:rPr>
+        <w:t xml:space="preserve">:</w:t>
+      </w:r>
+      <w:r>
+        <w:rPr>
+          <w:rStyle w:val="DecValTok"/>
+        </w:rPr>
+        <w:t xml:space="preserve">448</w:t>
+      </w:r>
+      <w:r>
+        <w:rPr>
+          <w:rStyle w:val="NormalTok"/>
+        </w:rPr>
+        <w:t xml:space="preserve">], </w:t>
+      </w:r>
+      <w:r>
+        <w:br/>
+      </w:r>
+      <w:r>
+        <w:rPr>
+          <w:rStyle w:val="NormalTok"/>
+        </w:rPr>
+        <w:t xml:space="preserve">                                </w:t>
+      </w:r>
+      <w:r>
+        <w:rPr>
+          <w:rStyle w:val="AttributeTok"/>
+        </w:rPr>
+        <w:t xml:space="preserve">u3=</w:t>
+      </w:r>
+      <w:r>
+        <w:rPr>
+          <w:rStyle w:val="NormalTok"/>
+        </w:rPr>
+        <w:t xml:space="preserve">preds</w:t>
+      </w:r>
+      <w:r>
+        <w:rPr>
+          <w:rStyle w:val="SpecialCharTok"/>
+        </w:rPr>
+        <w:t xml:space="preserve">$</w:t>
+      </w:r>
+      <w:r>
+        <w:rPr>
+          <w:rStyle w:val="NormalTok"/>
+        </w:rPr>
+        <w:t xml:space="preserve">predictions[</w:t>
+      </w:r>
+      <w:r>
+        <w:rPr>
+          <w:rStyle w:val="DecValTok"/>
+        </w:rPr>
+        <w:t xml:space="preserve">449</w:t>
+      </w:r>
+      <w:r>
+        <w:rPr>
+          <w:rStyle w:val="SpecialCharTok"/>
+        </w:rPr>
+        <w:t xml:space="preserve">:</w:t>
+      </w:r>
+      <w:r>
+        <w:rPr>
+          <w:rStyle w:val="DecValTok"/>
+        </w:rPr>
+        <w:t xml:space="preserve">672</w:t>
+      </w:r>
+      <w:r>
+        <w:rPr>
+          <w:rStyle w:val="NormalTok"/>
+        </w:rPr>
+        <w:t xml:space="preserve">]))</w:t>
+      </w:r>
+      <w:r>
+        <w:br/>
+      </w:r>
+      <w:r>
+        <w:rPr>
+          <w:rStyle w:val="NormalTok"/>
+        </w:rPr>
+        <w:t xml:space="preserve">  </w:t>
+      </w:r>
+      <w:r>
+        <w:br/>
+      </w:r>
+      <w:r>
+        <w:rPr>
+          <w:rStyle w:val="NormalTok"/>
+        </w:rPr>
+        <w:t xml:space="preserve">  Zaipwe </w:t>
+      </w:r>
+      <w:r>
+        <w:rPr>
+          <w:rStyle w:val="OtherTok"/>
+        </w:rPr>
+        <w:t xml:space="preserve">&lt;-</w:t>
+      </w:r>
+      <w:r>
+        <w:rPr>
+          <w:rStyle w:val="NormalTok"/>
+        </w:rPr>
+        <w:t xml:space="preserve"> </w:t>
+      </w:r>
+      <w:r>
+        <w:rPr>
+          <w:rStyle w:val="FunctionTok"/>
+        </w:rPr>
+        <w:t xml:space="preserve">sapply</w:t>
+      </w:r>
+      <w:r>
+        <w:rPr>
+          <w:rStyle w:val="NormalTok"/>
+        </w:rPr>
+        <w:t xml:space="preserve">(</w:t>
+      </w:r>
+      <w:r>
+        <w:rPr>
+          <w:rStyle w:val="DecValTok"/>
+        </w:rPr>
+        <w:t xml:space="preserve">1</w:t>
+      </w:r>
+      <w:r>
+        <w:rPr>
+          <w:rStyle w:val="SpecialCharTok"/>
+        </w:rPr>
+        <w:t xml:space="preserve">:</w:t>
+      </w:r>
+      <w:r>
+        <w:rPr>
+          <w:rStyle w:val="FunctionTok"/>
+        </w:rPr>
+        <w:t xml:space="preserve">nrow</w:t>
+      </w:r>
+      <w:r>
+        <w:rPr>
+          <w:rStyle w:val="NormalTok"/>
+        </w:rPr>
+        <w:t xml:space="preserve">(dt), </w:t>
+      </w:r>
+      <w:r>
+        <w:rPr>
+          <w:rStyle w:val="ControlFlowTok"/>
+        </w:rPr>
+        <w:t xml:space="preserve">function</w:t>
+      </w:r>
+      <w:r>
+        <w:rPr>
+          <w:rStyle w:val="NormalTok"/>
+        </w:rPr>
+        <w:t xml:space="preserve">(b) </w:t>
+      </w:r>
+      <w:r>
+        <w:rPr>
+          <w:rStyle w:val="FunctionTok"/>
+        </w:rPr>
+        <w:t xml:space="preserve">which.max</w:t>
+      </w:r>
+      <w:r>
+        <w:rPr>
+          <w:rStyle w:val="NormalTok"/>
+        </w:rPr>
+        <w:t xml:space="preserve">(est.rf[b,]))</w:t>
+      </w:r>
+      <w:r>
+        <w:br/>
+      </w:r>
+      <w:r>
+        <w:rPr>
+          <w:rStyle w:val="NormalTok"/>
+        </w:rPr>
+        <w:t xml:space="preserve">  dataCaipwe </w:t>
+      </w:r>
+      <w:r>
+        <w:rPr>
+          <w:rStyle w:val="OtherTok"/>
+        </w:rPr>
+        <w:t xml:space="preserve">&lt;-</w:t>
+      </w:r>
+      <w:r>
+        <w:rPr>
+          <w:rStyle w:val="NormalTok"/>
+        </w:rPr>
+        <w:t xml:space="preserve"> </w:t>
+      </w:r>
+      <w:r>
+        <w:rPr>
+          <w:rStyle w:val="FunctionTok"/>
+        </w:rPr>
+        <w:t xml:space="preserve">cbind</w:t>
+      </w:r>
+      <w:r>
+        <w:rPr>
+          <w:rStyle w:val="NormalTok"/>
+        </w:rPr>
+        <w:t xml:space="preserve">(</w:t>
+      </w:r>
+      <w:r>
+        <w:rPr>
+          <w:rStyle w:val="FunctionTok"/>
+        </w:rPr>
+        <w:t xml:space="preserve">as.factor</w:t>
+      </w:r>
+      <w:r>
+        <w:rPr>
+          <w:rStyle w:val="NormalTok"/>
+        </w:rPr>
+        <w:t xml:space="preserve">(Zaipwe),dt[,</w:t>
+      </w:r>
+      <w:r>
+        <w:rPr>
+          <w:rStyle w:val="FunctionTok"/>
+        </w:rPr>
+        <w:t xml:space="preserve">c</w:t>
+      </w:r>
+      <w:r>
+        <w:rPr>
+          <w:rStyle w:val="NormalTok"/>
+        </w:rPr>
+        <w:t xml:space="preserve">(</w:t>
+      </w:r>
+      <w:r>
+        <w:rPr>
+          <w:rStyle w:val="DecValTok"/>
+        </w:rPr>
+        <w:t xml:space="preserve">1</w:t>
+      </w:r>
+      <w:r>
+        <w:rPr>
+          <w:rStyle w:val="NormalTok"/>
+        </w:rPr>
+        <w:t xml:space="preserve">,</w:t>
+      </w:r>
+      <w:r>
+        <w:rPr>
+          <w:rStyle w:val="DecValTok"/>
+        </w:rPr>
+        <w:t xml:space="preserve">2</w:t>
+      </w:r>
+      <w:r>
+        <w:rPr>
+          <w:rStyle w:val="NormalTok"/>
+        </w:rPr>
+        <w:t xml:space="preserve">,</w:t>
+      </w:r>
+      <w:r>
+        <w:rPr>
+          <w:rStyle w:val="DecValTok"/>
+        </w:rPr>
+        <w:t xml:space="preserve">5</w:t>
+      </w:r>
+      <w:r>
+        <w:rPr>
+          <w:rStyle w:val="SpecialCharTok"/>
+        </w:rPr>
+        <w:t xml:space="preserve">:</w:t>
+      </w:r>
+      <w:r>
+        <w:rPr>
+          <w:rStyle w:val="DecValTok"/>
+        </w:rPr>
+        <w:t xml:space="preserve">14</w:t>
+      </w:r>
+      <w:r>
+        <w:rPr>
+          <w:rStyle w:val="NormalTok"/>
+        </w:rPr>
+        <w:t xml:space="preserve">)])</w:t>
+      </w:r>
+      <w:r>
+        <w:br/>
+      </w:r>
+      <w:r>
+        <w:rPr>
+          <w:rStyle w:val="NormalTok"/>
+        </w:rPr>
+        <w:t xml:space="preserve">  </w:t>
+      </w:r>
+      <w:r>
+        <w:br/>
+      </w:r>
+      <w:r>
+        <w:rPr>
+          <w:rStyle w:val="NormalTok"/>
+        </w:rPr>
+        <w:t xml:space="preserve">  fit </w:t>
+      </w:r>
+      <w:r>
+        <w:rPr>
+          <w:rStyle w:val="OtherTok"/>
+        </w:rPr>
+        <w:t xml:space="preserve">&lt;-</w:t>
+      </w:r>
+      <w:r>
+        <w:rPr>
+          <w:rStyle w:val="NormalTok"/>
+        </w:rPr>
+        <w:t xml:space="preserve">  </w:t>
+      </w:r>
+      <w:r>
+        <w:rPr>
+          <w:rStyle w:val="FunctionTok"/>
+        </w:rPr>
+        <w:t xml:space="preserve">rpart</w:t>
+      </w:r>
+      <w:r>
+        <w:rPr>
+          <w:rStyle w:val="NormalTok"/>
+        </w:rPr>
+        <w:t xml:space="preserve">(</w:t>
+      </w:r>
+      <w:r>
+        <w:rPr>
+          <w:rStyle w:val="FunctionTok"/>
+        </w:rPr>
+        <w:t xml:space="preserve">as.numeric</w:t>
+      </w:r>
+      <w:r>
+        <w:rPr>
+          <w:rStyle w:val="NormalTok"/>
+        </w:rPr>
+        <w:t xml:space="preserve">(Zaipwe) </w:t>
+      </w:r>
+      <w:r>
+        <w:rPr>
+          <w:rStyle w:val="SpecialCharTok"/>
+        </w:rPr>
+        <w:t xml:space="preserve">~</w:t>
+      </w:r>
+      <w:r>
+        <w:rPr>
+          <w:rStyle w:val="NormalTok"/>
+        </w:rPr>
+        <w:t xml:space="preserve"> cesdt1 </w:t>
+      </w:r>
+      <w:r>
+        <w:rPr>
+          <w:rStyle w:val="SpecialCharTok"/>
+        </w:rPr>
+        <w:t xml:space="preserve">+</w:t>
+      </w:r>
+      <w:r>
+        <w:rPr>
+          <w:rStyle w:val="NormalTok"/>
+        </w:rPr>
+        <w:t xml:space="preserve"> physt1</w:t>
+      </w:r>
+      <w:r>
+        <w:rPr>
+          <w:rStyle w:val="SpecialCharTok"/>
+        </w:rPr>
+        <w:t xml:space="preserve">+</w:t>
+      </w:r>
+      <w:r>
+        <w:rPr>
+          <w:rStyle w:val="NormalTok"/>
+        </w:rPr>
+        <w:t xml:space="preserve"> negsoct1 </w:t>
+      </w:r>
+      <w:r>
+        <w:rPr>
+          <w:rStyle w:val="SpecialCharTok"/>
+        </w:rPr>
+        <w:t xml:space="preserve">+</w:t>
+      </w:r>
+      <w:r>
+        <w:rPr>
+          <w:rStyle w:val="NormalTok"/>
+        </w:rPr>
+        <w:t xml:space="preserve"> uncomt1 </w:t>
+      </w:r>
+      <w:r>
+        <w:rPr>
+          <w:rStyle w:val="SpecialCharTok"/>
+        </w:rPr>
+        <w:t xml:space="preserve">+</w:t>
+      </w:r>
+      <w:r>
+        <w:rPr>
+          <w:rStyle w:val="NormalTok"/>
+        </w:rPr>
+        <w:t xml:space="preserve"> disopt1</w:t>
+      </w:r>
+      <w:r>
+        <w:rPr>
+          <w:rStyle w:val="SpecialCharTok"/>
+        </w:rPr>
+        <w:t xml:space="preserve">+</w:t>
+      </w:r>
+      <w:r>
+        <w:rPr>
+          <w:rStyle w:val="NormalTok"/>
+        </w:rPr>
+        <w:t xml:space="preserve">                  comorbid </w:t>
+      </w:r>
+      <w:r>
+        <w:rPr>
+          <w:rStyle w:val="SpecialCharTok"/>
+        </w:rPr>
+        <w:t xml:space="preserve">+</w:t>
+      </w:r>
+      <w:r>
+        <w:rPr>
+          <w:rStyle w:val="NormalTok"/>
+        </w:rPr>
+        <w:t xml:space="preserve"> age </w:t>
+      </w:r>
+      <w:r>
+        <w:rPr>
+          <w:rStyle w:val="SpecialCharTok"/>
+        </w:rPr>
+        <w:t xml:space="preserve">+</w:t>
+      </w:r>
+      <w:r>
+        <w:rPr>
+          <w:rStyle w:val="NormalTok"/>
+        </w:rPr>
+        <w:t xml:space="preserve"> wcht1</w:t>
+      </w:r>
+      <w:r>
+        <w:rPr>
+          <w:rStyle w:val="SpecialCharTok"/>
+        </w:rPr>
+        <w:t xml:space="preserve">+</w:t>
+      </w:r>
+      <w:r>
+        <w:rPr>
+          <w:rStyle w:val="NormalTok"/>
+        </w:rPr>
+        <w:t xml:space="preserve">nationality</w:t>
+      </w:r>
+      <w:r>
+        <w:rPr>
+          <w:rStyle w:val="SpecialCharTok"/>
+        </w:rPr>
+        <w:t xml:space="preserve">+</w:t>
+      </w:r>
+      <w:r>
+        <w:rPr>
+          <w:rStyle w:val="NormalTok"/>
+        </w:rPr>
+        <w:t xml:space="preserve">marital</w:t>
+      </w:r>
+      <w:r>
+        <w:rPr>
+          <w:rStyle w:val="SpecialCharTok"/>
+        </w:rPr>
+        <w:t xml:space="preserve">+</w:t>
+      </w:r>
+      <w:r>
+        <w:rPr>
+          <w:rStyle w:val="NormalTok"/>
+        </w:rPr>
+        <w:t xml:space="preserve">trext, </w:t>
+      </w:r>
+      <w:r>
+        <w:br/>
+      </w:r>
+      <w:r>
+        <w:rPr>
+          <w:rStyle w:val="NormalTok"/>
+        </w:rPr>
+        <w:t xml:space="preserve">               </w:t>
+      </w:r>
+      <w:r>
+        <w:rPr>
+          <w:rStyle w:val="AttributeTok"/>
+        </w:rPr>
+        <w:t xml:space="preserve">data =</w:t>
+      </w:r>
+      <w:r>
+        <w:rPr>
+          <w:rStyle w:val="NormalTok"/>
+        </w:rPr>
+        <w:t xml:space="preserve"> dataCaipwe, </w:t>
+      </w:r>
+      <w:r>
+        <w:rPr>
+          <w:rStyle w:val="AttributeTok"/>
+        </w:rPr>
+        <w:t xml:space="preserve">weights=</w:t>
+      </w:r>
+      <w:r>
+        <w:rPr>
+          <w:rStyle w:val="DecValTok"/>
+        </w:rPr>
+        <w:t xml:space="preserve">1</w:t>
+      </w:r>
+      <w:r>
+        <w:rPr>
+          <w:rStyle w:val="SpecialCharTok"/>
+        </w:rPr>
+        <w:t xml:space="preserve">:</w:t>
+      </w:r>
+      <w:r>
+        <w:rPr>
+          <w:rStyle w:val="FunctionTok"/>
+        </w:rPr>
+        <w:t xml:space="preserve">nrow</w:t>
+      </w:r>
+      <w:r>
+        <w:rPr>
+          <w:rStyle w:val="NormalTok"/>
+        </w:rPr>
+        <w:t xml:space="preserve">(dataCaipwe), </w:t>
+      </w:r>
+      <w:r>
+        <w:rPr>
+          <w:rStyle w:val="AttributeTok"/>
+        </w:rPr>
+        <w:t xml:space="preserve">method=</w:t>
+      </w:r>
+      <w:r>
+        <w:rPr>
+          <w:rStyle w:val="NormalTok"/>
+        </w:rPr>
+        <w:t xml:space="preserve">multirisk,</w:t>
+      </w:r>
+      <w:r>
+        <w:br/>
+      </w:r>
+      <w:r>
+        <w:rPr>
+          <w:rStyle w:val="NormalTok"/>
+        </w:rPr>
+        <w:t xml:space="preserve">               </w:t>
+      </w:r>
+      <w:r>
+        <w:rPr>
+          <w:rStyle w:val="AttributeTok"/>
+        </w:rPr>
+        <w:t xml:space="preserve">parms=</w:t>
+      </w:r>
+      <w:r>
+        <w:rPr>
+          <w:rStyle w:val="FunctionTok"/>
+        </w:rPr>
+        <w:t xml:space="preserve">list</w:t>
+      </w:r>
+      <w:r>
+        <w:rPr>
+          <w:rStyle w:val="NormalTok"/>
+        </w:rPr>
+        <w:t xml:space="preserve">(</w:t>
+      </w:r>
+      <w:r>
+        <w:rPr>
+          <w:rStyle w:val="AttributeTok"/>
+        </w:rPr>
+        <w:t xml:space="preserve">indiv.loss=</w:t>
+      </w:r>
+      <w:r>
+        <w:rPr>
+          <w:rStyle w:val="FunctionTok"/>
+        </w:rPr>
+        <w:t xml:space="preserve">t</w:t>
+      </w:r>
+      <w:r>
+        <w:rPr>
+          <w:rStyle w:val="NormalTok"/>
+        </w:rPr>
+        <w:t xml:space="preserve">(</w:t>
+      </w:r>
+      <w:r>
+        <w:rPr>
+          <w:rStyle w:val="FunctionTok"/>
+        </w:rPr>
+        <w:t xml:space="preserve">sapply</w:t>
+      </w:r>
+      <w:r>
+        <w:rPr>
+          <w:rStyle w:val="NormalTok"/>
+        </w:rPr>
+        <w:t xml:space="preserve">(</w:t>
+      </w:r>
+      <w:r>
+        <w:rPr>
+          <w:rStyle w:val="DecValTok"/>
+        </w:rPr>
+        <w:t xml:space="preserve">1</w:t>
+      </w:r>
+      <w:r>
+        <w:rPr>
+          <w:rStyle w:val="SpecialCharTok"/>
+        </w:rPr>
+        <w:t xml:space="preserve">:</w:t>
+      </w:r>
+      <w:r>
+        <w:rPr>
+          <w:rStyle w:val="FunctionTok"/>
+        </w:rPr>
+        <w:t xml:space="preserve">nrow</w:t>
+      </w:r>
+      <w:r>
+        <w:rPr>
+          <w:rStyle w:val="NormalTok"/>
+        </w:rPr>
+        <w:t xml:space="preserve">(dataCaipwe), </w:t>
+      </w:r>
+      <w:r>
+        <w:br/>
+      </w:r>
+      <w:r>
+        <w:rPr>
+          <w:rStyle w:val="NormalTok"/>
+        </w:rPr>
+        <w:t xml:space="preserve">               </w:t>
+      </w:r>
+      <w:r>
+        <w:rPr>
+          <w:rStyle w:val="ControlFlowTok"/>
+        </w:rPr>
+        <w:t xml:space="preserve">function</w:t>
+      </w:r>
+      <w:r>
+        <w:rPr>
+          <w:rStyle w:val="NormalTok"/>
+        </w:rPr>
+        <w:t xml:space="preserve">(b) </w:t>
+      </w:r>
+      <w:r>
+        <w:rPr>
+          <w:rStyle w:val="FunctionTok"/>
+        </w:rPr>
+        <w:t xml:space="preserve">max</w:t>
+      </w:r>
+      <w:r>
+        <w:rPr>
+          <w:rStyle w:val="NormalTok"/>
+        </w:rPr>
+        <w:t xml:space="preserve">(est.rf[b,])</w:t>
       </w:r>
       <w:r>
         <w:rPr>
@@ -6377,7 +8027,481 @@
         <w:rPr>
           <w:rStyle w:val="NormalTok"/>
         </w:rPr>
-        <w:t xml:space="preserve">dt</w:t>
+        <w:t xml:space="preserve">est.rf[b,]))))</w:t>
+      </w:r>
+      <w:r>
+        <w:br/>
+      </w:r>
+      <w:r>
+        <w:rPr>
+          <w:rStyle w:val="NormalTok"/>
+        </w:rPr>
+        <w:t xml:space="preserve">  </w:t>
+      </w:r>
+      <w:r>
+        <w:br/>
+      </w:r>
+      <w:r>
+        <w:rPr>
+          <w:rStyle w:val="NormalTok"/>
+        </w:rPr>
+        <w:t xml:space="preserve">   indiv.loss </w:t>
+      </w:r>
+      <w:r>
+        <w:rPr>
+          <w:rStyle w:val="OtherTok"/>
+        </w:rPr>
+        <w:t xml:space="preserve">&lt;-</w:t>
+      </w:r>
+      <w:r>
+        <w:rPr>
+          <w:rStyle w:val="NormalTok"/>
+        </w:rPr>
+        <w:t xml:space="preserve"> </w:t>
+      </w:r>
+      <w:r>
+        <w:rPr>
+          <w:rStyle w:val="FunctionTok"/>
+        </w:rPr>
+        <w:t xml:space="preserve">t</w:t>
+      </w:r>
+      <w:r>
+        <w:rPr>
+          <w:rStyle w:val="NormalTok"/>
+        </w:rPr>
+        <w:t xml:space="preserve">(</w:t>
+      </w:r>
+      <w:r>
+        <w:rPr>
+          <w:rStyle w:val="FunctionTok"/>
+        </w:rPr>
+        <w:t xml:space="preserve">sapply</w:t>
+      </w:r>
+      <w:r>
+        <w:rPr>
+          <w:rStyle w:val="NormalTok"/>
+        </w:rPr>
+        <w:t xml:space="preserve">(</w:t>
+      </w:r>
+      <w:r>
+        <w:rPr>
+          <w:rStyle w:val="DecValTok"/>
+        </w:rPr>
+        <w:t xml:space="preserve">1</w:t>
+      </w:r>
+      <w:r>
+        <w:rPr>
+          <w:rStyle w:val="SpecialCharTok"/>
+        </w:rPr>
+        <w:t xml:space="preserve">:</w:t>
+      </w:r>
+      <w:r>
+        <w:rPr>
+          <w:rStyle w:val="FunctionTok"/>
+        </w:rPr>
+        <w:t xml:space="preserve">nrow</w:t>
+      </w:r>
+      <w:r>
+        <w:rPr>
+          <w:rStyle w:val="NormalTok"/>
+        </w:rPr>
+        <w:t xml:space="preserve">(dataCaipwe), </w:t>
+      </w:r>
+      <w:r>
+        <w:rPr>
+          <w:rStyle w:val="ControlFlowTok"/>
+        </w:rPr>
+        <w:t xml:space="preserve">function</w:t>
+      </w:r>
+      <w:r>
+        <w:rPr>
+          <w:rStyle w:val="NormalTok"/>
+        </w:rPr>
+        <w:t xml:space="preserve">(b)    </w:t>
+      </w:r>
+      <w:r>
+        <w:br/>
+      </w:r>
+      <w:r>
+        <w:rPr>
+          <w:rStyle w:val="NormalTok"/>
+        </w:rPr>
+        <w:t xml:space="preserve">               </w:t>
+      </w:r>
+      <w:r>
+        <w:rPr>
+          <w:rStyle w:val="FunctionTok"/>
+        </w:rPr>
+        <w:t xml:space="preserve">max</w:t>
+      </w:r>
+      <w:r>
+        <w:rPr>
+          <w:rStyle w:val="NormalTok"/>
+        </w:rPr>
+        <w:t xml:space="preserve">(est.rf[b,])</w:t>
+      </w:r>
+      <w:r>
+        <w:rPr>
+          <w:rStyle w:val="SpecialCharTok"/>
+        </w:rPr>
+        <w:t xml:space="preserve">-</w:t>
+      </w:r>
+      <w:r>
+        <w:rPr>
+          <w:rStyle w:val="NormalTok"/>
+        </w:rPr>
+        <w:t xml:space="preserve">est.rf[b,]))</w:t>
+      </w:r>
+      <w:r>
+        <w:br/>
+      </w:r>
+      <w:r>
+        <w:rPr>
+          <w:rStyle w:val="NormalTok"/>
+        </w:rPr>
+        <w:t xml:space="preserve">  </w:t>
+      </w:r>
+      <w:r>
+        <w:br/>
+      </w:r>
+      <w:r>
+        <w:rPr>
+          <w:rStyle w:val="NormalTok"/>
+        </w:rPr>
+        <w:t xml:space="preserve">  </w:t>
+      </w:r>
+      <w:r>
+        <w:rPr>
+          <w:rStyle w:val="CommentTok"/>
+        </w:rPr>
+        <w:t xml:space="preserve">#pruning and printing using five different seeds</w:t>
+      </w:r>
+      <w:r>
+        <w:br/>
+      </w:r>
+      <w:r>
+        <w:rPr>
+          <w:rStyle w:val="NormalTok"/>
+        </w:rPr>
+        <w:t xml:space="preserve">  </w:t>
+      </w:r>
+      <w:r>
+        <w:rPr>
+          <w:rStyle w:val="ControlFlowTok"/>
+        </w:rPr>
+        <w:t xml:space="preserve">for</w:t>
+      </w:r>
+      <w:r>
+        <w:rPr>
+          <w:rStyle w:val="NormalTok"/>
+        </w:rPr>
+        <w:t xml:space="preserve"> (j </w:t>
+      </w:r>
+      <w:r>
+        <w:rPr>
+          <w:rStyle w:val="ControlFlowTok"/>
+        </w:rPr>
+        <w:t xml:space="preserve">in</w:t>
+      </w:r>
+      <w:r>
+        <w:rPr>
+          <w:rStyle w:val="NormalTok"/>
+        </w:rPr>
+        <w:t xml:space="preserve"> </w:t>
+      </w:r>
+      <w:r>
+        <w:rPr>
+          <w:rStyle w:val="DecValTok"/>
+        </w:rPr>
+        <w:t xml:space="preserve">1</w:t>
+      </w:r>
+      <w:r>
+        <w:rPr>
+          <w:rStyle w:val="SpecialCharTok"/>
+        </w:rPr>
+        <w:t xml:space="preserve">:</w:t>
+      </w:r>
+      <w:r>
+        <w:rPr>
+          <w:rStyle w:val="DecValTok"/>
+        </w:rPr>
+        <w:t xml:space="preserve">5</w:t>
+      </w:r>
+      <w:r>
+        <w:rPr>
+          <w:rStyle w:val="NormalTok"/>
+        </w:rPr>
+        <w:t xml:space="preserve">){</w:t>
+      </w:r>
+      <w:r>
+        <w:br/>
+      </w:r>
+      <w:r>
+        <w:rPr>
+          <w:rStyle w:val="NormalTok"/>
+        </w:rPr>
+        <w:t xml:space="preserve">    </w:t>
+      </w:r>
+      <w:r>
+        <w:rPr>
+          <w:rStyle w:val="FunctionTok"/>
+        </w:rPr>
+        <w:t xml:space="preserve">set.seed</w:t>
+      </w:r>
+      <w:r>
+        <w:rPr>
+          <w:rStyle w:val="NormalTok"/>
+        </w:rPr>
+        <w:t xml:space="preserve">(</w:t>
+      </w:r>
+      <w:r>
+        <w:rPr>
+          <w:rStyle w:val="DecValTok"/>
+        </w:rPr>
+        <w:t xml:space="preserve">1</w:t>
+      </w:r>
+      <w:r>
+        <w:rPr>
+          <w:rStyle w:val="SpecialCharTok"/>
+        </w:rPr>
+        <w:t xml:space="preserve">+</w:t>
+      </w:r>
+      <w:r>
+        <w:rPr>
+          <w:rStyle w:val="NormalTok"/>
+        </w:rPr>
+        <w:t xml:space="preserve">j)</w:t>
+      </w:r>
+      <w:r>
+        <w:br/>
+      </w:r>
+      <w:r>
+        <w:rPr>
+          <w:rStyle w:val="NormalTok"/>
+        </w:rPr>
+        <w:t xml:space="preserve">    xfit </w:t>
+      </w:r>
+      <w:r>
+        <w:rPr>
+          <w:rStyle w:val="OtherTok"/>
+        </w:rPr>
+        <w:t xml:space="preserve">&lt;-</w:t>
+      </w:r>
+      <w:r>
+        <w:rPr>
+          <w:rStyle w:val="NormalTok"/>
+        </w:rPr>
+        <w:t xml:space="preserve"> </w:t>
+      </w:r>
+      <w:r>
+        <w:rPr>
+          <w:rStyle w:val="FunctionTok"/>
+        </w:rPr>
+        <w:t xml:space="preserve">xpred.rpart</w:t>
+      </w:r>
+      <w:r>
+        <w:rPr>
+          <w:rStyle w:val="NormalTok"/>
+        </w:rPr>
+        <w:t xml:space="preserve">(fit, </w:t>
+      </w:r>
+      <w:r>
+        <w:rPr>
+          <w:rStyle w:val="AttributeTok"/>
+        </w:rPr>
+        <w:t xml:space="preserve">xval=</w:t>
+      </w:r>
+      <w:r>
+        <w:rPr>
+          <w:rStyle w:val="DecValTok"/>
+        </w:rPr>
+        <w:t xml:space="preserve">20</w:t>
+      </w:r>
+      <w:r>
+        <w:rPr>
+          <w:rStyle w:val="NormalTok"/>
+        </w:rPr>
+        <w:t xml:space="preserve">)</w:t>
+      </w:r>
+      <w:r>
+        <w:br/>
+      </w:r>
+      <w:r>
+        <w:rPr>
+          <w:rStyle w:val="NormalTok"/>
+        </w:rPr>
+        <w:t xml:space="preserve">    xerror </w:t>
+      </w:r>
+      <w:r>
+        <w:rPr>
+          <w:rStyle w:val="OtherTok"/>
+        </w:rPr>
+        <w:t xml:space="preserve">&lt;-</w:t>
+      </w:r>
+      <w:r>
+        <w:rPr>
+          <w:rStyle w:val="NormalTok"/>
+        </w:rPr>
+        <w:t xml:space="preserve"> </w:t>
+      </w:r>
+      <w:r>
+        <w:rPr>
+          <w:rStyle w:val="FunctionTok"/>
+        </w:rPr>
+        <w:t xml:space="preserve">colMeans</w:t>
+      </w:r>
+      <w:r>
+        <w:rPr>
+          <w:rStyle w:val="NormalTok"/>
+        </w:rPr>
+        <w:t xml:space="preserve">(</w:t>
+      </w:r>
+      <w:r>
+        <w:rPr>
+          <w:rStyle w:val="FunctionTok"/>
+        </w:rPr>
+        <w:t xml:space="preserve">sapply</w:t>
+      </w:r>
+      <w:r>
+        <w:rPr>
+          <w:rStyle w:val="NormalTok"/>
+        </w:rPr>
+        <w:t xml:space="preserve">(</w:t>
+      </w:r>
+      <w:r>
+        <w:rPr>
+          <w:rStyle w:val="DecValTok"/>
+        </w:rPr>
+        <w:t xml:space="preserve">1</w:t>
+      </w:r>
+      <w:r>
+        <w:rPr>
+          <w:rStyle w:val="SpecialCharTok"/>
+        </w:rPr>
+        <w:t xml:space="preserve">:</w:t>
+      </w:r>
+      <w:r>
+        <w:rPr>
+          <w:rStyle w:val="FunctionTok"/>
+        </w:rPr>
+        <w:t xml:space="preserve">ncol</w:t>
+      </w:r>
+      <w:r>
+        <w:rPr>
+          <w:rStyle w:val="NormalTok"/>
+        </w:rPr>
+        <w:t xml:space="preserve">(xfit), </w:t>
+      </w:r>
+      <w:r>
+        <w:rPr>
+          <w:rStyle w:val="ControlFlowTok"/>
+        </w:rPr>
+        <w:t xml:space="preserve">function</w:t>
+      </w:r>
+      <w:r>
+        <w:rPr>
+          <w:rStyle w:val="NormalTok"/>
+        </w:rPr>
+        <w:t xml:space="preserve">(m) </w:t>
+      </w:r>
+      <w:r>
+        <w:rPr>
+          <w:rStyle w:val="FunctionTok"/>
+        </w:rPr>
+        <w:t xml:space="preserve">sapply</w:t>
+      </w:r>
+      <w:r>
+        <w:rPr>
+          <w:rStyle w:val="NormalTok"/>
+        </w:rPr>
+        <w:t xml:space="preserve">(</w:t>
+      </w:r>
+      <w:r>
+        <w:rPr>
+          <w:rStyle w:val="DecValTok"/>
+        </w:rPr>
+        <w:t xml:space="preserve">1</w:t>
+      </w:r>
+      <w:r>
+        <w:rPr>
+          <w:rStyle w:val="SpecialCharTok"/>
+        </w:rPr>
+        <w:t xml:space="preserve">:</w:t>
+      </w:r>
+      <w:r>
+        <w:rPr>
+          <w:rStyle w:val="FunctionTok"/>
+        </w:rPr>
+        <w:t xml:space="preserve">nrow</w:t>
+      </w:r>
+      <w:r>
+        <w:rPr>
+          <w:rStyle w:val="NormalTok"/>
+        </w:rPr>
+        <w:t xml:space="preserve">(xfit), </w:t>
+      </w:r>
+      <w:r>
+        <w:rPr>
+          <w:rStyle w:val="AttributeTok"/>
+        </w:rPr>
+        <w:t xml:space="preserve">FUN=</w:t>
+      </w:r>
+      <w:r>
+        <w:rPr>
+          <w:rStyle w:val="NormalTok"/>
+        </w:rPr>
+        <w:t xml:space="preserve">       </w:t>
+      </w:r>
+      <w:r>
+        <w:rPr>
+          <w:rStyle w:val="ControlFlowTok"/>
+        </w:rPr>
+        <w:t xml:space="preserve">function</w:t>
+      </w:r>
+      <w:r>
+        <w:rPr>
+          <w:rStyle w:val="NormalTok"/>
+        </w:rPr>
+        <w:t xml:space="preserve">(k)       </w:t>
+      </w:r>
+      <w:r>
+        <w:br/>
+      </w:r>
+      <w:r>
+        <w:rPr>
+          <w:rStyle w:val="NormalTok"/>
+        </w:rPr>
+        <w:t xml:space="preserve">    indiv.loss[k,xfit[k,m]])))</w:t>
+      </w:r>
+      <w:r>
+        <w:br/>
+      </w:r>
+      <w:r>
+        <w:rPr>
+          <w:rStyle w:val="NormalTok"/>
+        </w:rPr>
+        <w:t xml:space="preserve">    xerror</w:t>
+      </w:r>
+      <w:r>
+        <w:br/>
+      </w:r>
+      <w:r>
+        <w:rPr>
+          <w:rStyle w:val="NormalTok"/>
+        </w:rPr>
+        <w:t xml:space="preserve">    cp1 </w:t>
+      </w:r>
+      <w:r>
+        <w:rPr>
+          <w:rStyle w:val="OtherTok"/>
+        </w:rPr>
+        <w:t xml:space="preserve">&lt;-</w:t>
+      </w:r>
+      <w:r>
+        <w:rPr>
+          <w:rStyle w:val="NormalTok"/>
+        </w:rPr>
+        <w:t xml:space="preserve"> fit</w:t>
       </w:r>
       <w:r>
         <w:rPr>
@@ -6389,61 +8513,46 @@
         <w:rPr>
           <w:rStyle w:val="NormalTok"/>
         </w:rPr>
-        <w:t xml:space="preserve">physt1</w:t>
-      </w:r>
-      <w:r>
-        <w:br/>
-      </w:r>
-      <w:r>
-        <w:br/>
-      </w:r>
-      <w:r>
-        <w:rPr>
-          <w:rStyle w:val="CommentTok"/>
-        </w:rPr>
-        <w:t xml:space="preserve"># Use three different seeds for random forest</w:t>
-      </w:r>
-      <w:r>
-        <w:br/>
-      </w:r>
-      <w:r>
-        <w:rPr>
-          <w:rStyle w:val="NormalTok"/>
-        </w:rPr>
-        <w:t xml:space="preserve">k</w:t>
+        <w:t xml:space="preserve">cptable[</w:t>
+      </w:r>
+      <w:r>
+        <w:rPr>
+          <w:rStyle w:val="FunctionTok"/>
+        </w:rPr>
+        <w:t xml:space="preserve">which.min</w:t>
+      </w:r>
+      <w:r>
+        <w:rPr>
+          <w:rStyle w:val="NormalTok"/>
+        </w:rPr>
+        <w:t xml:space="preserve">(xerror),</w:t>
+      </w:r>
+      <w:r>
+        <w:rPr>
+          <w:rStyle w:val="DecValTok"/>
+        </w:rPr>
+        <w:t xml:space="preserve">1</w:t>
+      </w:r>
+      <w:r>
+        <w:rPr>
+          <w:rStyle w:val="NormalTok"/>
+        </w:rPr>
+        <w:t xml:space="preserve">]</w:t>
+      </w:r>
+      <w:r>
+        <w:br/>
+      </w:r>
+      <w:r>
+        <w:rPr>
+          <w:rStyle w:val="NormalTok"/>
+        </w:rPr>
+        <w:t xml:space="preserve">    fitpr </w:t>
       </w:r>
       <w:r>
         <w:rPr>
           <w:rStyle w:val="OtherTok"/>
         </w:rPr>
-        <w:t xml:space="preserve">=</w:t>
-      </w:r>
-      <w:r>
-        <w:rPr>
-          <w:rStyle w:val="DecValTok"/>
-        </w:rPr>
-        <w:t xml:space="preserve">1</w:t>
-      </w:r>
-      <w:r>
-        <w:br/>
-      </w:r>
-      <w:r>
-        <w:rPr>
-          <w:rStyle w:val="ControlFlowTok"/>
-        </w:rPr>
-        <w:t xml:space="preserve">for</w:t>
-      </w:r>
-      <w:r>
-        <w:rPr>
-          <w:rStyle w:val="NormalTok"/>
-        </w:rPr>
-        <w:t xml:space="preserve">(i </w:t>
-      </w:r>
-      <w:r>
-        <w:rPr>
-          <w:rStyle w:val="ControlFlowTok"/>
-        </w:rPr>
-        <w:t xml:space="preserve">in</w:t>
+        <w:t xml:space="preserve">&lt;-</w:t>
       </w:r>
       <w:r>
         <w:rPr>
@@ -6453,210 +8562,78 @@
       </w:r>
       <w:r>
         <w:rPr>
-          <w:rStyle w:val="DecValTok"/>
-        </w:rPr>
-        <w:t xml:space="preserve">1</w:t>
-      </w:r>
-      <w:r>
-        <w:rPr>
-          <w:rStyle w:val="SpecialCharTok"/>
-        </w:rPr>
-        <w:t xml:space="preserve">:</w:t>
-      </w:r>
-      <w:r>
-        <w:rPr>
-          <w:rStyle w:val="DecValTok"/>
-        </w:rPr>
-        <w:t xml:space="preserve">3</w:t>
-      </w:r>
-      <w:r>
-        <w:rPr>
-          <w:rStyle w:val="NormalTok"/>
-        </w:rPr>
-        <w:t xml:space="preserve">){</w:t>
-      </w:r>
-      <w:r>
-        <w:br/>
-      </w:r>
-      <w:r>
-        <w:rPr>
-          <w:rStyle w:val="NormalTok"/>
-        </w:rPr>
-        <w:t xml:space="preserve">  </w:t>
-      </w:r>
-      <w:r>
-        <w:rPr>
-          <w:rStyle w:val="FunctionTok"/>
-        </w:rPr>
-        <w:t xml:space="preserve">set.seed</w:t>
-      </w:r>
-      <w:r>
-        <w:rPr>
-          <w:rStyle w:val="NormalTok"/>
-        </w:rPr>
-        <w:t xml:space="preserve">(</w:t>
-      </w:r>
-      <w:r>
-        <w:rPr>
-          <w:rStyle w:val="DecValTok"/>
-        </w:rPr>
-        <w:t xml:space="preserve">1</w:t>
-      </w:r>
-      <w:r>
-        <w:rPr>
-          <w:rStyle w:val="SpecialCharTok"/>
-        </w:rPr>
-        <w:t xml:space="preserve">+</w:t>
-      </w:r>
-      <w:r>
-        <w:rPr>
-          <w:rStyle w:val="NormalTok"/>
-        </w:rPr>
-        <w:t xml:space="preserve">i)</w:t>
-      </w:r>
-      <w:r>
-        <w:br/>
-      </w:r>
-      <w:r>
-        <w:rPr>
-          <w:rStyle w:val="NormalTok"/>
-        </w:rPr>
-        <w:t xml:space="preserve">  RF</w:t>
+          <w:rStyle w:val="FunctionTok"/>
+        </w:rPr>
+        <w:t xml:space="preserve">prune</w:t>
+      </w:r>
+      <w:r>
+        <w:rPr>
+          <w:rStyle w:val="NormalTok"/>
+        </w:rPr>
+        <w:t xml:space="preserve">(fit, </w:t>
+      </w:r>
+      <w:r>
+        <w:rPr>
+          <w:rStyle w:val="AttributeTok"/>
+        </w:rPr>
+        <w:t xml:space="preserve">cp=</w:t>
+      </w:r>
+      <w:r>
+        <w:rPr>
+          <w:rStyle w:val="NormalTok"/>
+        </w:rPr>
+        <w:t xml:space="preserve">cp1)</w:t>
+      </w:r>
+      <w:r>
+        <w:br/>
+      </w:r>
+      <w:r>
+        <w:rPr>
+          <w:rStyle w:val="NormalTok"/>
+        </w:rPr>
+        <w:t xml:space="preserve">    </w:t>
+      </w:r>
+      <w:r>
+        <w:rPr>
+          <w:rStyle w:val="FunctionTok"/>
+        </w:rPr>
+        <w:t xml:space="preserve">print</w:t>
+      </w:r>
+      <w:r>
+        <w:rPr>
+          <w:rStyle w:val="NormalTok"/>
+        </w:rPr>
+        <w:t xml:space="preserve">(fitpr)</w:t>
+      </w:r>
+      <w:r>
+        <w:br/>
+      </w:r>
+      <w:r>
+        <w:rPr>
+          <w:rStyle w:val="NormalTok"/>
+        </w:rPr>
+        <w:t xml:space="preserve">    trees_rf[[k]] </w:t>
       </w:r>
       <w:r>
         <w:rPr>
           <w:rStyle w:val="OtherTok"/>
         </w:rPr>
-        <w:t xml:space="preserve">=</w:t>
-      </w:r>
-      <w:r>
-        <w:rPr>
-          <w:rStyle w:val="NormalTok"/>
-        </w:rPr>
-        <w:t xml:space="preserve"> </w:t>
-      </w:r>
-      <w:r>
-        <w:rPr>
-          <w:rStyle w:val="FunctionTok"/>
-        </w:rPr>
-        <w:t xml:space="preserve">ranger</w:t>
-      </w:r>
-      <w:r>
-        <w:rPr>
-          <w:rStyle w:val="NormalTok"/>
-        </w:rPr>
-        <w:t xml:space="preserve">(</w:t>
-      </w:r>
-      <w:r>
-        <w:rPr>
-          <w:rStyle w:val="AttributeTok"/>
-        </w:rPr>
-        <w:t xml:space="preserve">x=</w:t>
-      </w:r>
-      <w:r>
-        <w:rPr>
-          <w:rStyle w:val="NormalTok"/>
-        </w:rPr>
-        <w:t xml:space="preserve">dt[,</w:t>
-      </w:r>
-      <w:r>
-        <w:rPr>
-          <w:rStyle w:val="FunctionTok"/>
-        </w:rPr>
-        <w:t xml:space="preserve">c</w:t>
-      </w:r>
-      <w:r>
-        <w:rPr>
-          <w:rStyle w:val="NormalTok"/>
-        </w:rPr>
-        <w:t xml:space="preserve">(</w:t>
-      </w:r>
-      <w:r>
-        <w:rPr>
-          <w:rStyle w:val="DecValTok"/>
-        </w:rPr>
-        <w:t xml:space="preserve">1</w:t>
-      </w:r>
-      <w:r>
-        <w:rPr>
-          <w:rStyle w:val="NormalTok"/>
-        </w:rPr>
-        <w:t xml:space="preserve">,</w:t>
-      </w:r>
-      <w:r>
-        <w:rPr>
-          <w:rStyle w:val="DecValTok"/>
-        </w:rPr>
-        <w:t xml:space="preserve">2</w:t>
-      </w:r>
-      <w:r>
-        <w:rPr>
-          <w:rStyle w:val="NormalTok"/>
-        </w:rPr>
-        <w:t xml:space="preserve">,</w:t>
-      </w:r>
-      <w:r>
-        <w:rPr>
-          <w:rStyle w:val="DecValTok"/>
-        </w:rPr>
-        <w:t xml:space="preserve">5</w:t>
-      </w:r>
-      <w:r>
-        <w:rPr>
-          <w:rStyle w:val="SpecialCharTok"/>
-        </w:rPr>
-        <w:t xml:space="preserve">:</w:t>
-      </w:r>
-      <w:r>
-        <w:rPr>
-          <w:rStyle w:val="DecValTok"/>
-        </w:rPr>
-        <w:t xml:space="preserve">14</w:t>
-      </w:r>
-      <w:r>
-        <w:rPr>
-          <w:rStyle w:val="NormalTok"/>
-        </w:rPr>
-        <w:t xml:space="preserve">)], </w:t>
-      </w:r>
-      <w:r>
-        <w:rPr>
-          <w:rStyle w:val="AttributeTok"/>
-        </w:rPr>
-        <w:t xml:space="preserve">y=</w:t>
-      </w:r>
-      <w:r>
-        <w:rPr>
-          <w:rStyle w:val="NormalTok"/>
-        </w:rPr>
-        <w:t xml:space="preserve"> resp ,</w:t>
-      </w:r>
-      <w:r>
-        <w:rPr>
-          <w:rStyle w:val="AttributeTok"/>
-        </w:rPr>
-        <w:t xml:space="preserve">always.split.variables=</w:t>
-      </w:r>
-      <w:r>
-        <w:rPr>
-          <w:rStyle w:val="StringTok"/>
-        </w:rPr>
-        <w:t xml:space="preserve">"cond"</w:t>
-      </w:r>
-      <w:r>
-        <w:rPr>
-          <w:rStyle w:val="NormalTok"/>
-        </w:rPr>
-        <w:t xml:space="preserve">)</w:t>
-      </w:r>
-      <w:r>
-        <w:br/>
-      </w:r>
-      <w:r>
-        <w:rPr>
-          <w:rStyle w:val="NormalTok"/>
-        </w:rPr>
-        <w:t xml:space="preserve">  data1 </w:t>
+        <w:t xml:space="preserve">&lt;-</w:t>
+      </w:r>
+      <w:r>
+        <w:rPr>
+          <w:rStyle w:val="NormalTok"/>
+        </w:rPr>
+        <w:t xml:space="preserve">  fitpr</w:t>
+      </w:r>
+      <w:r>
+        <w:br/>
+      </w:r>
+      <w:r>
+        <w:rPr>
+          <w:rStyle w:val="NormalTok"/>
+        </w:rPr>
+        <w:t xml:space="preserve">    k </w:t>
       </w:r>
       <w:r>
         <w:rPr>
@@ -6668,1900 +8645,7 @@
         <w:rPr>
           <w:rStyle w:val="NormalTok"/>
         </w:rPr>
-        <w:t xml:space="preserve"> dt[,</w:t>
-      </w:r>
-      <w:r>
-        <w:rPr>
-          <w:rStyle w:val="FunctionTok"/>
-        </w:rPr>
-        <w:t xml:space="preserve">c</w:t>
-      </w:r>
-      <w:r>
-        <w:rPr>
-          <w:rStyle w:val="NormalTok"/>
-        </w:rPr>
-        <w:t xml:space="preserve">(</w:t>
-      </w:r>
-      <w:r>
-        <w:rPr>
-          <w:rStyle w:val="DecValTok"/>
-        </w:rPr>
-        <w:t xml:space="preserve">1</w:t>
-      </w:r>
-      <w:r>
-        <w:rPr>
-          <w:rStyle w:val="NormalTok"/>
-        </w:rPr>
-        <w:t xml:space="preserve">,</w:t>
-      </w:r>
-      <w:r>
-        <w:rPr>
-          <w:rStyle w:val="DecValTok"/>
-        </w:rPr>
-        <w:t xml:space="preserve">2</w:t>
-      </w:r>
-      <w:r>
-        <w:rPr>
-          <w:rStyle w:val="NormalTok"/>
-        </w:rPr>
-        <w:t xml:space="preserve">,</w:t>
-      </w:r>
-      <w:r>
-        <w:rPr>
-          <w:rStyle w:val="DecValTok"/>
-        </w:rPr>
-        <w:t xml:space="preserve">5</w:t>
-      </w:r>
-      <w:r>
-        <w:rPr>
-          <w:rStyle w:val="SpecialCharTok"/>
-        </w:rPr>
-        <w:t xml:space="preserve">:</w:t>
-      </w:r>
-      <w:r>
-        <w:rPr>
-          <w:rStyle w:val="DecValTok"/>
-        </w:rPr>
-        <w:t xml:space="preserve">14</w:t>
-      </w:r>
-      <w:r>
-        <w:rPr>
-          <w:rStyle w:val="NormalTok"/>
-        </w:rPr>
-        <w:t xml:space="preserve">)]</w:t>
-      </w:r>
-      <w:r>
-        <w:br/>
-      </w:r>
-      <w:r>
-        <w:rPr>
-          <w:rStyle w:val="NormalTok"/>
-        </w:rPr>
-        <w:t xml:space="preserve">  data1[,</w:t>
-      </w:r>
-      <w:r>
-        <w:rPr>
-          <w:rStyle w:val="StringTok"/>
-        </w:rPr>
-        <w:t xml:space="preserve">"cond"</w:t>
-      </w:r>
-      <w:r>
-        <w:rPr>
-          <w:rStyle w:val="NormalTok"/>
-        </w:rPr>
-        <w:t xml:space="preserve">] </w:t>
-      </w:r>
-      <w:r>
-        <w:rPr>
-          <w:rStyle w:val="OtherTok"/>
-        </w:rPr>
-        <w:t xml:space="preserve">&lt;-</w:t>
-      </w:r>
-      <w:r>
-        <w:rPr>
-          <w:rStyle w:val="NormalTok"/>
-        </w:rPr>
-        <w:t xml:space="preserve"> </w:t>
-      </w:r>
-      <w:r>
-        <w:rPr>
-          <w:rStyle w:val="FunctionTok"/>
-        </w:rPr>
-        <w:t xml:space="preserve">as.factor</w:t>
-      </w:r>
-      <w:r>
-        <w:rPr>
-          <w:rStyle w:val="NormalTok"/>
-        </w:rPr>
-        <w:t xml:space="preserve">(</w:t>
-      </w:r>
-      <w:r>
-        <w:rPr>
-          <w:rStyle w:val="FunctionTok"/>
-        </w:rPr>
-        <w:t xml:space="preserve">rep</w:t>
-      </w:r>
-      <w:r>
-        <w:rPr>
-          <w:rStyle w:val="NormalTok"/>
-        </w:rPr>
-        <w:t xml:space="preserve">(</w:t>
-      </w:r>
-      <w:r>
-        <w:rPr>
-          <w:rStyle w:val="DecValTok"/>
-        </w:rPr>
-        <w:t xml:space="preserve">1</w:t>
-      </w:r>
-      <w:r>
-        <w:rPr>
-          <w:rStyle w:val="NormalTok"/>
-        </w:rPr>
-        <w:t xml:space="preserve">,N))</w:t>
-      </w:r>
-      <w:r>
-        <w:br/>
-      </w:r>
-      <w:r>
-        <w:rPr>
-          <w:rStyle w:val="NormalTok"/>
-        </w:rPr>
-        <w:t xml:space="preserve">  data2 </w:t>
-      </w:r>
-      <w:r>
-        <w:rPr>
-          <w:rStyle w:val="OtherTok"/>
-        </w:rPr>
-        <w:t xml:space="preserve">&lt;-</w:t>
-      </w:r>
-      <w:r>
-        <w:rPr>
-          <w:rStyle w:val="NormalTok"/>
-        </w:rPr>
-        <w:t xml:space="preserve"> dt[,</w:t>
-      </w:r>
-      <w:r>
-        <w:rPr>
-          <w:rStyle w:val="FunctionTok"/>
-        </w:rPr>
-        <w:t xml:space="preserve">c</w:t>
-      </w:r>
-      <w:r>
-        <w:rPr>
-          <w:rStyle w:val="NormalTok"/>
-        </w:rPr>
-        <w:t xml:space="preserve">(</w:t>
-      </w:r>
-      <w:r>
-        <w:rPr>
-          <w:rStyle w:val="DecValTok"/>
-        </w:rPr>
-        <w:t xml:space="preserve">1</w:t>
-      </w:r>
-      <w:r>
-        <w:rPr>
-          <w:rStyle w:val="NormalTok"/>
-        </w:rPr>
-        <w:t xml:space="preserve">,</w:t>
-      </w:r>
-      <w:r>
-        <w:rPr>
-          <w:rStyle w:val="DecValTok"/>
-        </w:rPr>
-        <w:t xml:space="preserve">2</w:t>
-      </w:r>
-      <w:r>
-        <w:rPr>
-          <w:rStyle w:val="NormalTok"/>
-        </w:rPr>
-        <w:t xml:space="preserve">,</w:t>
-      </w:r>
-      <w:r>
-        <w:rPr>
-          <w:rStyle w:val="DecValTok"/>
-        </w:rPr>
-        <w:t xml:space="preserve">5</w:t>
-      </w:r>
-      <w:r>
-        <w:rPr>
-          <w:rStyle w:val="SpecialCharTok"/>
-        </w:rPr>
-        <w:t xml:space="preserve">:</w:t>
-      </w:r>
-      <w:r>
-        <w:rPr>
-          <w:rStyle w:val="DecValTok"/>
-        </w:rPr>
-        <w:t xml:space="preserve">14</w:t>
-      </w:r>
-      <w:r>
-        <w:rPr>
-          <w:rStyle w:val="NormalTok"/>
-        </w:rPr>
-        <w:t xml:space="preserve">)]</w:t>
-      </w:r>
-      <w:r>
-        <w:br/>
-      </w:r>
-      <w:r>
-        <w:rPr>
-          <w:rStyle w:val="NormalTok"/>
-        </w:rPr>
-        <w:t xml:space="preserve">  data2[,</w:t>
-      </w:r>
-      <w:r>
-        <w:rPr>
-          <w:rStyle w:val="StringTok"/>
-        </w:rPr>
-        <w:t xml:space="preserve">"cond"</w:t>
-      </w:r>
-      <w:r>
-        <w:rPr>
-          <w:rStyle w:val="NormalTok"/>
-        </w:rPr>
-        <w:t xml:space="preserve">] </w:t>
-      </w:r>
-      <w:r>
-        <w:rPr>
-          <w:rStyle w:val="OtherTok"/>
-        </w:rPr>
-        <w:t xml:space="preserve">&lt;-</w:t>
-      </w:r>
-      <w:r>
-        <w:rPr>
-          <w:rStyle w:val="NormalTok"/>
-        </w:rPr>
-        <w:t xml:space="preserve"> </w:t>
-      </w:r>
-      <w:r>
-        <w:rPr>
-          <w:rStyle w:val="FunctionTok"/>
-        </w:rPr>
-        <w:t xml:space="preserve">as.factor</w:t>
-      </w:r>
-      <w:r>
-        <w:rPr>
-          <w:rStyle w:val="NormalTok"/>
-        </w:rPr>
-        <w:t xml:space="preserve">(</w:t>
-      </w:r>
-      <w:r>
-        <w:rPr>
-          <w:rStyle w:val="FunctionTok"/>
-        </w:rPr>
-        <w:t xml:space="preserve">rep</w:t>
-      </w:r>
-      <w:r>
-        <w:rPr>
-          <w:rStyle w:val="NormalTok"/>
-        </w:rPr>
-        <w:t xml:space="preserve">(</w:t>
-      </w:r>
-      <w:r>
-        <w:rPr>
-          <w:rStyle w:val="DecValTok"/>
-        </w:rPr>
-        <w:t xml:space="preserve">2</w:t>
-      </w:r>
-      <w:r>
-        <w:rPr>
-          <w:rStyle w:val="NormalTok"/>
-        </w:rPr>
-        <w:t xml:space="preserve">,N))</w:t>
-      </w:r>
-      <w:r>
-        <w:br/>
-      </w:r>
-      <w:r>
-        <w:rPr>
-          <w:rStyle w:val="NormalTok"/>
-        </w:rPr>
-        <w:t xml:space="preserve">  data3 </w:t>
-      </w:r>
-      <w:r>
-        <w:rPr>
-          <w:rStyle w:val="OtherTok"/>
-        </w:rPr>
-        <w:t xml:space="preserve">&lt;-</w:t>
-      </w:r>
-      <w:r>
-        <w:rPr>
-          <w:rStyle w:val="NormalTok"/>
-        </w:rPr>
-        <w:t xml:space="preserve"> dt[,</w:t>
-      </w:r>
-      <w:r>
-        <w:rPr>
-          <w:rStyle w:val="FunctionTok"/>
-        </w:rPr>
-        <w:t xml:space="preserve">c</w:t>
-      </w:r>
-      <w:r>
-        <w:rPr>
-          <w:rStyle w:val="NormalTok"/>
-        </w:rPr>
-        <w:t xml:space="preserve">(</w:t>
-      </w:r>
-      <w:r>
-        <w:rPr>
-          <w:rStyle w:val="DecValTok"/>
-        </w:rPr>
-        <w:t xml:space="preserve">1</w:t>
-      </w:r>
-      <w:r>
-        <w:rPr>
-          <w:rStyle w:val="NormalTok"/>
-        </w:rPr>
-        <w:t xml:space="preserve">,</w:t>
-      </w:r>
-      <w:r>
-        <w:rPr>
-          <w:rStyle w:val="DecValTok"/>
-        </w:rPr>
-        <w:t xml:space="preserve">2</w:t>
-      </w:r>
-      <w:r>
-        <w:rPr>
-          <w:rStyle w:val="NormalTok"/>
-        </w:rPr>
-        <w:t xml:space="preserve">,</w:t>
-      </w:r>
-      <w:r>
-        <w:rPr>
-          <w:rStyle w:val="DecValTok"/>
-        </w:rPr>
-        <w:t xml:space="preserve">5</w:t>
-      </w:r>
-      <w:r>
-        <w:rPr>
-          <w:rStyle w:val="SpecialCharTok"/>
-        </w:rPr>
-        <w:t xml:space="preserve">:</w:t>
-      </w:r>
-      <w:r>
-        <w:rPr>
-          <w:rStyle w:val="DecValTok"/>
-        </w:rPr>
-        <w:t xml:space="preserve">14</w:t>
-      </w:r>
-      <w:r>
-        <w:rPr>
-          <w:rStyle w:val="NormalTok"/>
-        </w:rPr>
-        <w:t xml:space="preserve">)]</w:t>
-      </w:r>
-      <w:r>
-        <w:br/>
-      </w:r>
-      <w:r>
-        <w:rPr>
-          <w:rStyle w:val="NormalTok"/>
-        </w:rPr>
-        <w:t xml:space="preserve">  data3[,</w:t>
-      </w:r>
-      <w:r>
-        <w:rPr>
-          <w:rStyle w:val="StringTok"/>
-        </w:rPr>
-        <w:t xml:space="preserve">"cond"</w:t>
-      </w:r>
-      <w:r>
-        <w:rPr>
-          <w:rStyle w:val="NormalTok"/>
-        </w:rPr>
-        <w:t xml:space="preserve">] </w:t>
-      </w:r>
-      <w:r>
-        <w:rPr>
-          <w:rStyle w:val="OtherTok"/>
-        </w:rPr>
-        <w:t xml:space="preserve">&lt;-</w:t>
-      </w:r>
-      <w:r>
-        <w:rPr>
-          <w:rStyle w:val="NormalTok"/>
-        </w:rPr>
-        <w:t xml:space="preserve"> </w:t>
-      </w:r>
-      <w:r>
-        <w:rPr>
-          <w:rStyle w:val="FunctionTok"/>
-        </w:rPr>
-        <w:t xml:space="preserve">as.factor</w:t>
-      </w:r>
-      <w:r>
-        <w:rPr>
-          <w:rStyle w:val="NormalTok"/>
-        </w:rPr>
-        <w:t xml:space="preserve">(</w:t>
-      </w:r>
-      <w:r>
-        <w:rPr>
-          <w:rStyle w:val="FunctionTok"/>
-        </w:rPr>
-        <w:t xml:space="preserve">rep</w:t>
-      </w:r>
-      <w:r>
-        <w:rPr>
-          <w:rStyle w:val="NormalTok"/>
-        </w:rPr>
-        <w:t xml:space="preserve">(</w:t>
-      </w:r>
-      <w:r>
-        <w:rPr>
-          <w:rStyle w:val="DecValTok"/>
-        </w:rPr>
-        <w:t xml:space="preserve">3</w:t>
-      </w:r>
-      <w:r>
-        <w:rPr>
-          <w:rStyle w:val="NormalTok"/>
-        </w:rPr>
-        <w:t xml:space="preserve">,N))</w:t>
-      </w:r>
-      <w:r>
-        <w:br/>
-      </w:r>
-      <w:r>
-        <w:rPr>
-          <w:rStyle w:val="NormalTok"/>
-        </w:rPr>
-        <w:t xml:space="preserve">  </w:t>
-      </w:r>
-      <w:r>
-        <w:br/>
-      </w:r>
-      <w:r>
-        <w:rPr>
-          <w:rStyle w:val="NormalTok"/>
-        </w:rPr>
-        <w:t xml:space="preserve">  total</w:t>
-      </w:r>
-      <w:r>
-        <w:rPr>
-          <w:rStyle w:val="OtherTok"/>
-        </w:rPr>
-        <w:t xml:space="preserve">=</w:t>
-      </w:r>
-      <w:r>
-        <w:rPr>
-          <w:rStyle w:val="FunctionTok"/>
-        </w:rPr>
-        <w:t xml:space="preserve">data.frame</w:t>
-      </w:r>
-      <w:r>
-        <w:rPr>
-          <w:rStyle w:val="NormalTok"/>
-        </w:rPr>
-        <w:t xml:space="preserve">(</w:t>
-      </w:r>
-      <w:r>
-        <w:rPr>
-          <w:rStyle w:val="FunctionTok"/>
-        </w:rPr>
-        <w:t xml:space="preserve">rbind</w:t>
-      </w:r>
-      <w:r>
-        <w:rPr>
-          <w:rStyle w:val="NormalTok"/>
-        </w:rPr>
-        <w:t xml:space="preserve">(data1,data2,data3))</w:t>
-      </w:r>
-      <w:r>
-        <w:br/>
-      </w:r>
-      <w:r>
-        <w:rPr>
-          <w:rStyle w:val="NormalTok"/>
-        </w:rPr>
-        <w:t xml:space="preserve">  preds</w:t>
-      </w:r>
-      <w:r>
-        <w:rPr>
-          <w:rStyle w:val="OtherTok"/>
-        </w:rPr>
-        <w:t xml:space="preserve">=</w:t>
-      </w:r>
-      <w:r>
-        <w:rPr>
-          <w:rStyle w:val="FunctionTok"/>
-        </w:rPr>
-        <w:t xml:space="preserve">predict</w:t>
-      </w:r>
-      <w:r>
-        <w:rPr>
-          <w:rStyle w:val="NormalTok"/>
-        </w:rPr>
-        <w:t xml:space="preserve">(RF, total)</w:t>
-      </w:r>
-      <w:r>
-        <w:br/>
-      </w:r>
-      <w:r>
-        <w:rPr>
-          <w:rStyle w:val="NormalTok"/>
-        </w:rPr>
-        <w:t xml:space="preserve">  est.rf </w:t>
-      </w:r>
-      <w:r>
-        <w:rPr>
-          <w:rStyle w:val="OtherTok"/>
-        </w:rPr>
-        <w:t xml:space="preserve">=</w:t>
-      </w:r>
-      <w:r>
-        <w:rPr>
-          <w:rStyle w:val="NormalTok"/>
-        </w:rPr>
-        <w:t xml:space="preserve"> </w:t>
-      </w:r>
-      <w:r>
-        <w:rPr>
-          <w:rStyle w:val="FunctionTok"/>
-        </w:rPr>
-        <w:t xml:space="preserve">as.matrix</w:t>
-      </w:r>
-      <w:r>
-        <w:rPr>
-          <w:rStyle w:val="NormalTok"/>
-        </w:rPr>
-        <w:t xml:space="preserve">(</w:t>
-      </w:r>
-      <w:r>
-        <w:rPr>
-          <w:rStyle w:val="FunctionTok"/>
-        </w:rPr>
-        <w:t xml:space="preserve">data.frame</w:t>
-      </w:r>
-      <w:r>
-        <w:rPr>
-          <w:rStyle w:val="NormalTok"/>
-        </w:rPr>
-        <w:t xml:space="preserve">(</w:t>
-      </w:r>
-      <w:r>
-        <w:rPr>
-          <w:rStyle w:val="AttributeTok"/>
-        </w:rPr>
-        <w:t xml:space="preserve">u1=</w:t>
-      </w:r>
-      <w:r>
-        <w:rPr>
-          <w:rStyle w:val="NormalTok"/>
-        </w:rPr>
-        <w:t xml:space="preserve">preds</w:t>
-      </w:r>
-      <w:r>
-        <w:rPr>
-          <w:rStyle w:val="SpecialCharTok"/>
-        </w:rPr>
-        <w:t xml:space="preserve">$</w:t>
-      </w:r>
-      <w:r>
-        <w:rPr>
-          <w:rStyle w:val="NormalTok"/>
-        </w:rPr>
-        <w:t xml:space="preserve">predictions[</w:t>
-      </w:r>
-      <w:r>
-        <w:rPr>
-          <w:rStyle w:val="DecValTok"/>
-        </w:rPr>
-        <w:t xml:space="preserve">1</w:t>
-      </w:r>
-      <w:r>
-        <w:rPr>
-          <w:rStyle w:val="SpecialCharTok"/>
-        </w:rPr>
-        <w:t xml:space="preserve">:</w:t>
-      </w:r>
-      <w:r>
-        <w:rPr>
-          <w:rStyle w:val="DecValTok"/>
-        </w:rPr>
-        <w:t xml:space="preserve">224</w:t>
-      </w:r>
-      <w:r>
-        <w:rPr>
-          <w:rStyle w:val="NormalTok"/>
-        </w:rPr>
-        <w:t xml:space="preserve">],       </w:t>
-      </w:r>
-      <w:r>
-        <w:br/>
-      </w:r>
-      <w:r>
-        <w:rPr>
-          <w:rStyle w:val="NormalTok"/>
-        </w:rPr>
-        <w:t xml:space="preserve">                                </w:t>
-      </w:r>
-      <w:r>
-        <w:rPr>
-          <w:rStyle w:val="AttributeTok"/>
-        </w:rPr>
-        <w:t xml:space="preserve">u2=</w:t>
-      </w:r>
-      <w:r>
-        <w:rPr>
-          <w:rStyle w:val="NormalTok"/>
-        </w:rPr>
-        <w:t xml:space="preserve">preds</w:t>
-      </w:r>
-      <w:r>
-        <w:rPr>
-          <w:rStyle w:val="SpecialCharTok"/>
-        </w:rPr>
-        <w:t xml:space="preserve">$</w:t>
-      </w:r>
-      <w:r>
-        <w:rPr>
-          <w:rStyle w:val="NormalTok"/>
-        </w:rPr>
-        <w:t xml:space="preserve">predictions[</w:t>
-      </w:r>
-      <w:r>
-        <w:rPr>
-          <w:rStyle w:val="DecValTok"/>
-        </w:rPr>
-        <w:t xml:space="preserve">225</w:t>
-      </w:r>
-      <w:r>
-        <w:rPr>
-          <w:rStyle w:val="SpecialCharTok"/>
-        </w:rPr>
-        <w:t xml:space="preserve">:</w:t>
-      </w:r>
-      <w:r>
-        <w:rPr>
-          <w:rStyle w:val="DecValTok"/>
-        </w:rPr>
-        <w:t xml:space="preserve">448</w:t>
-      </w:r>
-      <w:r>
-        <w:rPr>
-          <w:rStyle w:val="NormalTok"/>
-        </w:rPr>
-        <w:t xml:space="preserve">], </w:t>
-      </w:r>
-      <w:r>
-        <w:br/>
-      </w:r>
-      <w:r>
-        <w:rPr>
-          <w:rStyle w:val="NormalTok"/>
-        </w:rPr>
-        <w:t xml:space="preserve">                                </w:t>
-      </w:r>
-      <w:r>
-        <w:rPr>
-          <w:rStyle w:val="AttributeTok"/>
-        </w:rPr>
-        <w:t xml:space="preserve">u3=</w:t>
-      </w:r>
-      <w:r>
-        <w:rPr>
-          <w:rStyle w:val="NormalTok"/>
-        </w:rPr>
-        <w:t xml:space="preserve">preds</w:t>
-      </w:r>
-      <w:r>
-        <w:rPr>
-          <w:rStyle w:val="SpecialCharTok"/>
-        </w:rPr>
-        <w:t xml:space="preserve">$</w:t>
-      </w:r>
-      <w:r>
-        <w:rPr>
-          <w:rStyle w:val="NormalTok"/>
-        </w:rPr>
-        <w:t xml:space="preserve">predictions[</w:t>
-      </w:r>
-      <w:r>
-        <w:rPr>
-          <w:rStyle w:val="DecValTok"/>
-        </w:rPr>
-        <w:t xml:space="preserve">449</w:t>
-      </w:r>
-      <w:r>
-        <w:rPr>
-          <w:rStyle w:val="SpecialCharTok"/>
-        </w:rPr>
-        <w:t xml:space="preserve">:</w:t>
-      </w:r>
-      <w:r>
-        <w:rPr>
-          <w:rStyle w:val="DecValTok"/>
-        </w:rPr>
-        <w:t xml:space="preserve">672</w:t>
-      </w:r>
-      <w:r>
-        <w:rPr>
-          <w:rStyle w:val="NormalTok"/>
-        </w:rPr>
-        <w:t xml:space="preserve">]))</w:t>
-      </w:r>
-      <w:r>
-        <w:br/>
-      </w:r>
-      <w:r>
-        <w:rPr>
-          <w:rStyle w:val="NormalTok"/>
-        </w:rPr>
-        <w:t xml:space="preserve">  </w:t>
-      </w:r>
-      <w:r>
-        <w:br/>
-      </w:r>
-      <w:r>
-        <w:rPr>
-          <w:rStyle w:val="NormalTok"/>
-        </w:rPr>
-        <w:t xml:space="preserve">  Zaipwe </w:t>
-      </w:r>
-      <w:r>
-        <w:rPr>
-          <w:rStyle w:val="OtherTok"/>
-        </w:rPr>
-        <w:t xml:space="preserve">&lt;-</w:t>
-      </w:r>
-      <w:r>
-        <w:rPr>
-          <w:rStyle w:val="NormalTok"/>
-        </w:rPr>
-        <w:t xml:space="preserve"> </w:t>
-      </w:r>
-      <w:r>
-        <w:rPr>
-          <w:rStyle w:val="FunctionTok"/>
-        </w:rPr>
-        <w:t xml:space="preserve">sapply</w:t>
-      </w:r>
-      <w:r>
-        <w:rPr>
-          <w:rStyle w:val="NormalTok"/>
-        </w:rPr>
-        <w:t xml:space="preserve">(</w:t>
-      </w:r>
-      <w:r>
-        <w:rPr>
-          <w:rStyle w:val="DecValTok"/>
-        </w:rPr>
-        <w:t xml:space="preserve">1</w:t>
-      </w:r>
-      <w:r>
-        <w:rPr>
-          <w:rStyle w:val="SpecialCharTok"/>
-        </w:rPr>
-        <w:t xml:space="preserve">:</w:t>
-      </w:r>
-      <w:r>
-        <w:rPr>
-          <w:rStyle w:val="FunctionTok"/>
-        </w:rPr>
-        <w:t xml:space="preserve">nrow</w:t>
-      </w:r>
-      <w:r>
-        <w:rPr>
-          <w:rStyle w:val="NormalTok"/>
-        </w:rPr>
-        <w:t xml:space="preserve">(dt), </w:t>
-      </w:r>
-      <w:r>
-        <w:rPr>
-          <w:rStyle w:val="ControlFlowTok"/>
-        </w:rPr>
-        <w:t xml:space="preserve">function</w:t>
-      </w:r>
-      <w:r>
-        <w:rPr>
-          <w:rStyle w:val="NormalTok"/>
-        </w:rPr>
-        <w:t xml:space="preserve">(b) </w:t>
-      </w:r>
-      <w:r>
-        <w:rPr>
-          <w:rStyle w:val="FunctionTok"/>
-        </w:rPr>
-        <w:t xml:space="preserve">which.max</w:t>
-      </w:r>
-      <w:r>
-        <w:rPr>
-          <w:rStyle w:val="NormalTok"/>
-        </w:rPr>
-        <w:t xml:space="preserve">(est.rf[b,]))</w:t>
-      </w:r>
-      <w:r>
-        <w:br/>
-      </w:r>
-      <w:r>
-        <w:rPr>
-          <w:rStyle w:val="NormalTok"/>
-        </w:rPr>
-        <w:t xml:space="preserve">  dataCaipwe </w:t>
-      </w:r>
-      <w:r>
-        <w:rPr>
-          <w:rStyle w:val="OtherTok"/>
-        </w:rPr>
-        <w:t xml:space="preserve">&lt;-</w:t>
-      </w:r>
-      <w:r>
-        <w:rPr>
-          <w:rStyle w:val="NormalTok"/>
-        </w:rPr>
-        <w:t xml:space="preserve"> </w:t>
-      </w:r>
-      <w:r>
-        <w:rPr>
-          <w:rStyle w:val="FunctionTok"/>
-        </w:rPr>
-        <w:t xml:space="preserve">cbind</w:t>
-      </w:r>
-      <w:r>
-        <w:rPr>
-          <w:rStyle w:val="NormalTok"/>
-        </w:rPr>
-        <w:t xml:space="preserve">(</w:t>
-      </w:r>
-      <w:r>
-        <w:rPr>
-          <w:rStyle w:val="FunctionTok"/>
-        </w:rPr>
-        <w:t xml:space="preserve">as.factor</w:t>
-      </w:r>
-      <w:r>
-        <w:rPr>
-          <w:rStyle w:val="NormalTok"/>
-        </w:rPr>
-        <w:t xml:space="preserve">(Zaipwe),dt[,</w:t>
-      </w:r>
-      <w:r>
-        <w:rPr>
-          <w:rStyle w:val="FunctionTok"/>
-        </w:rPr>
-        <w:t xml:space="preserve">c</w:t>
-      </w:r>
-      <w:r>
-        <w:rPr>
-          <w:rStyle w:val="NormalTok"/>
-        </w:rPr>
-        <w:t xml:space="preserve">(</w:t>
-      </w:r>
-      <w:r>
-        <w:rPr>
-          <w:rStyle w:val="DecValTok"/>
-        </w:rPr>
-        <w:t xml:space="preserve">1</w:t>
-      </w:r>
-      <w:r>
-        <w:rPr>
-          <w:rStyle w:val="NormalTok"/>
-        </w:rPr>
-        <w:t xml:space="preserve">,</w:t>
-      </w:r>
-      <w:r>
-        <w:rPr>
-          <w:rStyle w:val="DecValTok"/>
-        </w:rPr>
-        <w:t xml:space="preserve">2</w:t>
-      </w:r>
-      <w:r>
-        <w:rPr>
-          <w:rStyle w:val="NormalTok"/>
-        </w:rPr>
-        <w:t xml:space="preserve">,</w:t>
-      </w:r>
-      <w:r>
-        <w:rPr>
-          <w:rStyle w:val="DecValTok"/>
-        </w:rPr>
-        <w:t xml:space="preserve">5</w:t>
-      </w:r>
-      <w:r>
-        <w:rPr>
-          <w:rStyle w:val="SpecialCharTok"/>
-        </w:rPr>
-        <w:t xml:space="preserve">:</w:t>
-      </w:r>
-      <w:r>
-        <w:rPr>
-          <w:rStyle w:val="DecValTok"/>
-        </w:rPr>
-        <w:t xml:space="preserve">14</w:t>
-      </w:r>
-      <w:r>
-        <w:rPr>
-          <w:rStyle w:val="NormalTok"/>
-        </w:rPr>
-        <w:t xml:space="preserve">)])</w:t>
-      </w:r>
-      <w:r>
-        <w:br/>
-      </w:r>
-      <w:r>
-        <w:rPr>
-          <w:rStyle w:val="NormalTok"/>
-        </w:rPr>
-        <w:t xml:space="preserve">  </w:t>
-      </w:r>
-      <w:r>
-        <w:br/>
-      </w:r>
-      <w:r>
-        <w:rPr>
-          <w:rStyle w:val="NormalTok"/>
-        </w:rPr>
-        <w:t xml:space="preserve">  fit</w:t>
-      </w:r>
-      <w:r>
-        <w:rPr>
-          <w:rStyle w:val="OtherTok"/>
-        </w:rPr>
-        <w:t xml:space="preserve">&lt;-</w:t>
-      </w:r>
-      <w:r>
-        <w:rPr>
-          <w:rStyle w:val="NormalTok"/>
-        </w:rPr>
-        <w:t xml:space="preserve">  </w:t>
-      </w:r>
-      <w:r>
-        <w:rPr>
-          <w:rStyle w:val="FunctionTok"/>
-        </w:rPr>
-        <w:t xml:space="preserve">rpart</w:t>
-      </w:r>
-      <w:r>
-        <w:rPr>
-          <w:rStyle w:val="NormalTok"/>
-        </w:rPr>
-        <w:t xml:space="preserve">(</w:t>
-      </w:r>
-      <w:r>
-        <w:rPr>
-          <w:rStyle w:val="FunctionTok"/>
-        </w:rPr>
-        <w:t xml:space="preserve">as.numeric</w:t>
-      </w:r>
-      <w:r>
-        <w:rPr>
-          <w:rStyle w:val="NormalTok"/>
-        </w:rPr>
-        <w:t xml:space="preserve">(Zaipwe) </w:t>
-      </w:r>
-      <w:r>
-        <w:rPr>
-          <w:rStyle w:val="SpecialCharTok"/>
-        </w:rPr>
-        <w:t xml:space="preserve">~</w:t>
-      </w:r>
-      <w:r>
-        <w:rPr>
-          <w:rStyle w:val="NormalTok"/>
-        </w:rPr>
-        <w:t xml:space="preserve"> cesdt1 </w:t>
-      </w:r>
-      <w:r>
-        <w:rPr>
-          <w:rStyle w:val="SpecialCharTok"/>
-        </w:rPr>
-        <w:t xml:space="preserve">+</w:t>
-      </w:r>
-      <w:r>
-        <w:rPr>
-          <w:rStyle w:val="NormalTok"/>
-        </w:rPr>
-        <w:t xml:space="preserve"> physt1</w:t>
-      </w:r>
-      <w:r>
-        <w:rPr>
-          <w:rStyle w:val="SpecialCharTok"/>
-        </w:rPr>
-        <w:t xml:space="preserve">+</w:t>
-      </w:r>
-      <w:r>
-        <w:rPr>
-          <w:rStyle w:val="NormalTok"/>
-        </w:rPr>
-        <w:t xml:space="preserve"> negsoct1 </w:t>
-      </w:r>
-      <w:r>
-        <w:rPr>
-          <w:rStyle w:val="SpecialCharTok"/>
-        </w:rPr>
-        <w:t xml:space="preserve">+</w:t>
-      </w:r>
-      <w:r>
-        <w:rPr>
-          <w:rStyle w:val="NormalTok"/>
-        </w:rPr>
-        <w:t xml:space="preserve"> uncomt1 </w:t>
-      </w:r>
-      <w:r>
-        <w:rPr>
-          <w:rStyle w:val="SpecialCharTok"/>
-        </w:rPr>
-        <w:t xml:space="preserve">+</w:t>
-      </w:r>
-      <w:r>
-        <w:rPr>
-          <w:rStyle w:val="NormalTok"/>
-        </w:rPr>
-        <w:t xml:space="preserve"> disopt1</w:t>
-      </w:r>
-      <w:r>
-        <w:rPr>
-          <w:rStyle w:val="SpecialCharTok"/>
-        </w:rPr>
-        <w:t xml:space="preserve">+</w:t>
-      </w:r>
-      <w:r>
-        <w:rPr>
-          <w:rStyle w:val="NormalTok"/>
-        </w:rPr>
-        <w:t xml:space="preserve">                  comorbid </w:t>
-      </w:r>
-      <w:r>
-        <w:rPr>
-          <w:rStyle w:val="SpecialCharTok"/>
-        </w:rPr>
-        <w:t xml:space="preserve">+</w:t>
-      </w:r>
-      <w:r>
-        <w:rPr>
-          <w:rStyle w:val="NormalTok"/>
-        </w:rPr>
-        <w:t xml:space="preserve"> age </w:t>
-      </w:r>
-      <w:r>
-        <w:rPr>
-          <w:rStyle w:val="SpecialCharTok"/>
-        </w:rPr>
-        <w:t xml:space="preserve">+</w:t>
-      </w:r>
-      <w:r>
-        <w:rPr>
-          <w:rStyle w:val="NormalTok"/>
-        </w:rPr>
-        <w:t xml:space="preserve"> wcht1</w:t>
-      </w:r>
-      <w:r>
-        <w:rPr>
-          <w:rStyle w:val="SpecialCharTok"/>
-        </w:rPr>
-        <w:t xml:space="preserve">+</w:t>
-      </w:r>
-      <w:r>
-        <w:rPr>
-          <w:rStyle w:val="NormalTok"/>
-        </w:rPr>
-        <w:t xml:space="preserve">nationality</w:t>
-      </w:r>
-      <w:r>
-        <w:rPr>
-          <w:rStyle w:val="SpecialCharTok"/>
-        </w:rPr>
-        <w:t xml:space="preserve">+</w:t>
-      </w:r>
-      <w:r>
-        <w:rPr>
-          <w:rStyle w:val="NormalTok"/>
-        </w:rPr>
-        <w:t xml:space="preserve">marital</w:t>
-      </w:r>
-      <w:r>
-        <w:rPr>
-          <w:rStyle w:val="SpecialCharTok"/>
-        </w:rPr>
-        <w:t xml:space="preserve">+</w:t>
-      </w:r>
-      <w:r>
-        <w:rPr>
-          <w:rStyle w:val="NormalTok"/>
-        </w:rPr>
-        <w:t xml:space="preserve">trext, </w:t>
-      </w:r>
-      <w:r>
-        <w:br/>
-      </w:r>
-      <w:r>
-        <w:rPr>
-          <w:rStyle w:val="NormalTok"/>
-        </w:rPr>
-        <w:t xml:space="preserve">               </w:t>
-      </w:r>
-      <w:r>
-        <w:rPr>
-          <w:rStyle w:val="AttributeTok"/>
-        </w:rPr>
-        <w:t xml:space="preserve">data =</w:t>
-      </w:r>
-      <w:r>
-        <w:rPr>
-          <w:rStyle w:val="NormalTok"/>
-        </w:rPr>
-        <w:t xml:space="preserve"> dataCaipwe, </w:t>
-      </w:r>
-      <w:r>
-        <w:rPr>
-          <w:rStyle w:val="AttributeTok"/>
-        </w:rPr>
-        <w:t xml:space="preserve">weights=</w:t>
-      </w:r>
-      <w:r>
-        <w:rPr>
-          <w:rStyle w:val="DecValTok"/>
-        </w:rPr>
-        <w:t xml:space="preserve">1</w:t>
-      </w:r>
-      <w:r>
-        <w:rPr>
-          <w:rStyle w:val="SpecialCharTok"/>
-        </w:rPr>
-        <w:t xml:space="preserve">:</w:t>
-      </w:r>
-      <w:r>
-        <w:rPr>
-          <w:rStyle w:val="FunctionTok"/>
-        </w:rPr>
-        <w:t xml:space="preserve">nrow</w:t>
-      </w:r>
-      <w:r>
-        <w:rPr>
-          <w:rStyle w:val="NormalTok"/>
-        </w:rPr>
-        <w:t xml:space="preserve">(dataCaipwe), </w:t>
-      </w:r>
-      <w:r>
-        <w:rPr>
-          <w:rStyle w:val="AttributeTok"/>
-        </w:rPr>
-        <w:t xml:space="preserve">method=</w:t>
-      </w:r>
-      <w:r>
-        <w:rPr>
-          <w:rStyle w:val="NormalTok"/>
-        </w:rPr>
-        <w:t xml:space="preserve">multirisk,</w:t>
-      </w:r>
-      <w:r>
-        <w:br/>
-      </w:r>
-      <w:r>
-        <w:rPr>
-          <w:rStyle w:val="NormalTok"/>
-        </w:rPr>
-        <w:t xml:space="preserve">               </w:t>
-      </w:r>
-      <w:r>
-        <w:rPr>
-          <w:rStyle w:val="AttributeTok"/>
-        </w:rPr>
-        <w:t xml:space="preserve">parms=</w:t>
-      </w:r>
-      <w:r>
-        <w:rPr>
-          <w:rStyle w:val="FunctionTok"/>
-        </w:rPr>
-        <w:t xml:space="preserve">list</w:t>
-      </w:r>
-      <w:r>
-        <w:rPr>
-          <w:rStyle w:val="NormalTok"/>
-        </w:rPr>
-        <w:t xml:space="preserve">(</w:t>
-      </w:r>
-      <w:r>
-        <w:rPr>
-          <w:rStyle w:val="AttributeTok"/>
-        </w:rPr>
-        <w:t xml:space="preserve">indiv.loss=</w:t>
-      </w:r>
-      <w:r>
-        <w:rPr>
-          <w:rStyle w:val="FunctionTok"/>
-        </w:rPr>
-        <w:t xml:space="preserve">t</w:t>
-      </w:r>
-      <w:r>
-        <w:rPr>
-          <w:rStyle w:val="NormalTok"/>
-        </w:rPr>
-        <w:t xml:space="preserve">(</w:t>
-      </w:r>
-      <w:r>
-        <w:rPr>
-          <w:rStyle w:val="FunctionTok"/>
-        </w:rPr>
-        <w:t xml:space="preserve">sapply</w:t>
-      </w:r>
-      <w:r>
-        <w:rPr>
-          <w:rStyle w:val="NormalTok"/>
-        </w:rPr>
-        <w:t xml:space="preserve">(</w:t>
-      </w:r>
-      <w:r>
-        <w:rPr>
-          <w:rStyle w:val="DecValTok"/>
-        </w:rPr>
-        <w:t xml:space="preserve">1</w:t>
-      </w:r>
-      <w:r>
-        <w:rPr>
-          <w:rStyle w:val="SpecialCharTok"/>
-        </w:rPr>
-        <w:t xml:space="preserve">:</w:t>
-      </w:r>
-      <w:r>
-        <w:rPr>
-          <w:rStyle w:val="FunctionTok"/>
-        </w:rPr>
-        <w:t xml:space="preserve">nrow</w:t>
-      </w:r>
-      <w:r>
-        <w:rPr>
-          <w:rStyle w:val="NormalTok"/>
-        </w:rPr>
-        <w:t xml:space="preserve">(dataCaipwe), </w:t>
-      </w:r>
-      <w:r>
-        <w:br/>
-      </w:r>
-      <w:r>
-        <w:rPr>
-          <w:rStyle w:val="NormalTok"/>
-        </w:rPr>
-        <w:t xml:space="preserve">               </w:t>
-      </w:r>
-      <w:r>
-        <w:rPr>
-          <w:rStyle w:val="ControlFlowTok"/>
-        </w:rPr>
-        <w:t xml:space="preserve">function</w:t>
-      </w:r>
-      <w:r>
-        <w:rPr>
-          <w:rStyle w:val="NormalTok"/>
-        </w:rPr>
-        <w:t xml:space="preserve">(b) </w:t>
-      </w:r>
-      <w:r>
-        <w:rPr>
-          <w:rStyle w:val="FunctionTok"/>
-        </w:rPr>
-        <w:t xml:space="preserve">max</w:t>
-      </w:r>
-      <w:r>
-        <w:rPr>
-          <w:rStyle w:val="NormalTok"/>
-        </w:rPr>
-        <w:t xml:space="preserve">(est.rf[b,])</w:t>
-      </w:r>
-      <w:r>
-        <w:rPr>
-          <w:rStyle w:val="SpecialCharTok"/>
-        </w:rPr>
-        <w:t xml:space="preserve">-</w:t>
-      </w:r>
-      <w:r>
-        <w:rPr>
-          <w:rStyle w:val="NormalTok"/>
-        </w:rPr>
-        <w:t xml:space="preserve">est.rf[b,]))))</w:t>
-      </w:r>
-      <w:r>
-        <w:br/>
-      </w:r>
-      <w:r>
-        <w:rPr>
-          <w:rStyle w:val="NormalTok"/>
-        </w:rPr>
-        <w:t xml:space="preserve">  </w:t>
-      </w:r>
-      <w:r>
-        <w:br/>
-      </w:r>
-      <w:r>
-        <w:rPr>
-          <w:rStyle w:val="NormalTok"/>
-        </w:rPr>
-        <w:t xml:space="preserve">   indiv.loss</w:t>
-      </w:r>
-      <w:r>
-        <w:rPr>
-          <w:rStyle w:val="OtherTok"/>
-        </w:rPr>
-        <w:t xml:space="preserve">=</w:t>
-      </w:r>
-      <w:r>
-        <w:rPr>
-          <w:rStyle w:val="FunctionTok"/>
-        </w:rPr>
-        <w:t xml:space="preserve">t</w:t>
-      </w:r>
-      <w:r>
-        <w:rPr>
-          <w:rStyle w:val="NormalTok"/>
-        </w:rPr>
-        <w:t xml:space="preserve">(</w:t>
-      </w:r>
-      <w:r>
-        <w:rPr>
-          <w:rStyle w:val="FunctionTok"/>
-        </w:rPr>
-        <w:t xml:space="preserve">sapply</w:t>
-      </w:r>
-      <w:r>
-        <w:rPr>
-          <w:rStyle w:val="NormalTok"/>
-        </w:rPr>
-        <w:t xml:space="preserve">(</w:t>
-      </w:r>
-      <w:r>
-        <w:rPr>
-          <w:rStyle w:val="DecValTok"/>
-        </w:rPr>
-        <w:t xml:space="preserve">1</w:t>
-      </w:r>
-      <w:r>
-        <w:rPr>
-          <w:rStyle w:val="SpecialCharTok"/>
-        </w:rPr>
-        <w:t xml:space="preserve">:</w:t>
-      </w:r>
-      <w:r>
-        <w:rPr>
-          <w:rStyle w:val="FunctionTok"/>
-        </w:rPr>
-        <w:t xml:space="preserve">nrow</w:t>
-      </w:r>
-      <w:r>
-        <w:rPr>
-          <w:rStyle w:val="NormalTok"/>
-        </w:rPr>
-        <w:t xml:space="preserve">(dataCaipwe), </w:t>
-      </w:r>
-      <w:r>
-        <w:rPr>
-          <w:rStyle w:val="ControlFlowTok"/>
-        </w:rPr>
-        <w:t xml:space="preserve">function</w:t>
-      </w:r>
-      <w:r>
-        <w:rPr>
-          <w:rStyle w:val="NormalTok"/>
-        </w:rPr>
-        <w:t xml:space="preserve">(b)    </w:t>
-      </w:r>
-      <w:r>
-        <w:br/>
-      </w:r>
-      <w:r>
-        <w:rPr>
-          <w:rStyle w:val="NormalTok"/>
-        </w:rPr>
-        <w:t xml:space="preserve">               </w:t>
-      </w:r>
-      <w:r>
-        <w:rPr>
-          <w:rStyle w:val="FunctionTok"/>
-        </w:rPr>
-        <w:t xml:space="preserve">max</w:t>
-      </w:r>
-      <w:r>
-        <w:rPr>
-          <w:rStyle w:val="NormalTok"/>
-        </w:rPr>
-        <w:t xml:space="preserve">(est.rf[b,])</w:t>
-      </w:r>
-      <w:r>
-        <w:rPr>
-          <w:rStyle w:val="SpecialCharTok"/>
-        </w:rPr>
-        <w:t xml:space="preserve">-</w:t>
-      </w:r>
-      <w:r>
-        <w:rPr>
-          <w:rStyle w:val="NormalTok"/>
-        </w:rPr>
-        <w:t xml:space="preserve">est.rf[b,]))</w:t>
-      </w:r>
-      <w:r>
-        <w:br/>
-      </w:r>
-      <w:r>
-        <w:rPr>
-          <w:rStyle w:val="NormalTok"/>
-        </w:rPr>
-        <w:t xml:space="preserve">  </w:t>
-      </w:r>
-      <w:r>
-        <w:br/>
-      </w:r>
-      <w:r>
-        <w:rPr>
-          <w:rStyle w:val="NormalTok"/>
-        </w:rPr>
-        <w:t xml:space="preserve">  </w:t>
-      </w:r>
-      <w:r>
-        <w:rPr>
-          <w:rStyle w:val="CommentTok"/>
-        </w:rPr>
-        <w:t xml:space="preserve">#pruning and printing using five different seeds</w:t>
-      </w:r>
-      <w:r>
-        <w:br/>
-      </w:r>
-      <w:r>
-        <w:rPr>
-          <w:rStyle w:val="NormalTok"/>
-        </w:rPr>
-        <w:t xml:space="preserve">  </w:t>
-      </w:r>
-      <w:r>
-        <w:rPr>
-          <w:rStyle w:val="ControlFlowTok"/>
-        </w:rPr>
-        <w:t xml:space="preserve">for</w:t>
-      </w:r>
-      <w:r>
-        <w:rPr>
-          <w:rStyle w:val="NormalTok"/>
-        </w:rPr>
-        <w:t xml:space="preserve"> (j </w:t>
-      </w:r>
-      <w:r>
-        <w:rPr>
-          <w:rStyle w:val="ControlFlowTok"/>
-        </w:rPr>
-        <w:t xml:space="preserve">in</w:t>
-      </w:r>
-      <w:r>
-        <w:rPr>
-          <w:rStyle w:val="NormalTok"/>
-        </w:rPr>
-        <w:t xml:space="preserve"> </w:t>
-      </w:r>
-      <w:r>
-        <w:rPr>
-          <w:rStyle w:val="DecValTok"/>
-        </w:rPr>
-        <w:t xml:space="preserve">1</w:t>
-      </w:r>
-      <w:r>
-        <w:rPr>
-          <w:rStyle w:val="SpecialCharTok"/>
-        </w:rPr>
-        <w:t xml:space="preserve">:</w:t>
-      </w:r>
-      <w:r>
-        <w:rPr>
-          <w:rStyle w:val="DecValTok"/>
-        </w:rPr>
-        <w:t xml:space="preserve">5</w:t>
-      </w:r>
-      <w:r>
-        <w:rPr>
-          <w:rStyle w:val="NormalTok"/>
-        </w:rPr>
-        <w:t xml:space="preserve">){</w:t>
-      </w:r>
-      <w:r>
-        <w:br/>
-      </w:r>
-      <w:r>
-        <w:rPr>
-          <w:rStyle w:val="NormalTok"/>
-        </w:rPr>
-        <w:t xml:space="preserve">    </w:t>
-      </w:r>
-      <w:r>
-        <w:rPr>
-          <w:rStyle w:val="FunctionTok"/>
-        </w:rPr>
-        <w:t xml:space="preserve">set.seed</w:t>
-      </w:r>
-      <w:r>
-        <w:rPr>
-          <w:rStyle w:val="NormalTok"/>
-        </w:rPr>
-        <w:t xml:space="preserve">(</w:t>
-      </w:r>
-      <w:r>
-        <w:rPr>
-          <w:rStyle w:val="DecValTok"/>
-        </w:rPr>
-        <w:t xml:space="preserve">1</w:t>
-      </w:r>
-      <w:r>
-        <w:rPr>
-          <w:rStyle w:val="SpecialCharTok"/>
-        </w:rPr>
-        <w:t xml:space="preserve">+</w:t>
-      </w:r>
-      <w:r>
-        <w:rPr>
-          <w:rStyle w:val="NormalTok"/>
-        </w:rPr>
-        <w:t xml:space="preserve">j)</w:t>
-      </w:r>
-      <w:r>
-        <w:br/>
-      </w:r>
-      <w:r>
-        <w:rPr>
-          <w:rStyle w:val="NormalTok"/>
-        </w:rPr>
-        <w:t xml:space="preserve">    xfit </w:t>
-      </w:r>
-      <w:r>
-        <w:rPr>
-          <w:rStyle w:val="OtherTok"/>
-        </w:rPr>
-        <w:t xml:space="preserve">&lt;-</w:t>
-      </w:r>
-      <w:r>
-        <w:rPr>
-          <w:rStyle w:val="NormalTok"/>
-        </w:rPr>
-        <w:t xml:space="preserve"> </w:t>
-      </w:r>
-      <w:r>
-        <w:rPr>
-          <w:rStyle w:val="FunctionTok"/>
-        </w:rPr>
-        <w:t xml:space="preserve">xpred.rpart</w:t>
-      </w:r>
-      <w:r>
-        <w:rPr>
-          <w:rStyle w:val="NormalTok"/>
-        </w:rPr>
-        <w:t xml:space="preserve">(fit, </w:t>
-      </w:r>
-      <w:r>
-        <w:rPr>
-          <w:rStyle w:val="AttributeTok"/>
-        </w:rPr>
-        <w:t xml:space="preserve">xval=</w:t>
-      </w:r>
-      <w:r>
-        <w:rPr>
-          <w:rStyle w:val="DecValTok"/>
-        </w:rPr>
-        <w:t xml:space="preserve">20</w:t>
-      </w:r>
-      <w:r>
-        <w:rPr>
-          <w:rStyle w:val="NormalTok"/>
-        </w:rPr>
-        <w:t xml:space="preserve">)</w:t>
-      </w:r>
-      <w:r>
-        <w:br/>
-      </w:r>
-      <w:r>
-        <w:rPr>
-          <w:rStyle w:val="NormalTok"/>
-        </w:rPr>
-        <w:t xml:space="preserve">    xerror </w:t>
-      </w:r>
-      <w:r>
-        <w:rPr>
-          <w:rStyle w:val="OtherTok"/>
-        </w:rPr>
-        <w:t xml:space="preserve">&lt;-</w:t>
-      </w:r>
-      <w:r>
-        <w:rPr>
-          <w:rStyle w:val="NormalTok"/>
-        </w:rPr>
-        <w:t xml:space="preserve"> </w:t>
-      </w:r>
-      <w:r>
-        <w:rPr>
-          <w:rStyle w:val="FunctionTok"/>
-        </w:rPr>
-        <w:t xml:space="preserve">colMeans</w:t>
-      </w:r>
-      <w:r>
-        <w:rPr>
-          <w:rStyle w:val="NormalTok"/>
-        </w:rPr>
-        <w:t xml:space="preserve">(</w:t>
-      </w:r>
-      <w:r>
-        <w:rPr>
-          <w:rStyle w:val="FunctionTok"/>
-        </w:rPr>
-        <w:t xml:space="preserve">sapply</w:t>
-      </w:r>
-      <w:r>
-        <w:rPr>
-          <w:rStyle w:val="NormalTok"/>
-        </w:rPr>
-        <w:t xml:space="preserve">(</w:t>
-      </w:r>
-      <w:r>
-        <w:rPr>
-          <w:rStyle w:val="DecValTok"/>
-        </w:rPr>
-        <w:t xml:space="preserve">1</w:t>
-      </w:r>
-      <w:r>
-        <w:rPr>
-          <w:rStyle w:val="SpecialCharTok"/>
-        </w:rPr>
-        <w:t xml:space="preserve">:</w:t>
-      </w:r>
-      <w:r>
-        <w:rPr>
-          <w:rStyle w:val="FunctionTok"/>
-        </w:rPr>
-        <w:t xml:space="preserve">ncol</w:t>
-      </w:r>
-      <w:r>
-        <w:rPr>
-          <w:rStyle w:val="NormalTok"/>
-        </w:rPr>
-        <w:t xml:space="preserve">(xfit), </w:t>
-      </w:r>
-      <w:r>
-        <w:rPr>
-          <w:rStyle w:val="ControlFlowTok"/>
-        </w:rPr>
-        <w:t xml:space="preserve">function</w:t>
-      </w:r>
-      <w:r>
-        <w:rPr>
-          <w:rStyle w:val="NormalTok"/>
-        </w:rPr>
-        <w:t xml:space="preserve">(m) </w:t>
-      </w:r>
-      <w:r>
-        <w:rPr>
-          <w:rStyle w:val="FunctionTok"/>
-        </w:rPr>
-        <w:t xml:space="preserve">sapply</w:t>
-      </w:r>
-      <w:r>
-        <w:rPr>
-          <w:rStyle w:val="NormalTok"/>
-        </w:rPr>
-        <w:t xml:space="preserve">(</w:t>
-      </w:r>
-      <w:r>
-        <w:rPr>
-          <w:rStyle w:val="DecValTok"/>
-        </w:rPr>
-        <w:t xml:space="preserve">1</w:t>
-      </w:r>
-      <w:r>
-        <w:rPr>
-          <w:rStyle w:val="SpecialCharTok"/>
-        </w:rPr>
-        <w:t xml:space="preserve">:</w:t>
-      </w:r>
-      <w:r>
-        <w:rPr>
-          <w:rStyle w:val="FunctionTok"/>
-        </w:rPr>
-        <w:t xml:space="preserve">nrow</w:t>
-      </w:r>
-      <w:r>
-        <w:rPr>
-          <w:rStyle w:val="NormalTok"/>
-        </w:rPr>
-        <w:t xml:space="preserve">(xfit), </w:t>
-      </w:r>
-      <w:r>
-        <w:rPr>
-          <w:rStyle w:val="AttributeTok"/>
-        </w:rPr>
-        <w:t xml:space="preserve">FUN=</w:t>
-      </w:r>
-      <w:r>
-        <w:rPr>
-          <w:rStyle w:val="NormalTok"/>
-        </w:rPr>
-        <w:t xml:space="preserve">       </w:t>
-      </w:r>
-      <w:r>
-        <w:rPr>
-          <w:rStyle w:val="ControlFlowTok"/>
-        </w:rPr>
-        <w:t xml:space="preserve">function</w:t>
-      </w:r>
-      <w:r>
-        <w:rPr>
-          <w:rStyle w:val="NormalTok"/>
-        </w:rPr>
-        <w:t xml:space="preserve">(k)       </w:t>
-      </w:r>
-      <w:r>
-        <w:br/>
-      </w:r>
-      <w:r>
-        <w:rPr>
-          <w:rStyle w:val="NormalTok"/>
-        </w:rPr>
-        <w:t xml:space="preserve">    indiv.loss[k,xfit[k,m]])))</w:t>
-      </w:r>
-      <w:r>
-        <w:br/>
-      </w:r>
-      <w:r>
-        <w:rPr>
-          <w:rStyle w:val="NormalTok"/>
-        </w:rPr>
-        <w:t xml:space="preserve">    xerror</w:t>
-      </w:r>
-      <w:r>
-        <w:br/>
-      </w:r>
-      <w:r>
-        <w:rPr>
-          <w:rStyle w:val="NormalTok"/>
-        </w:rPr>
-        <w:t xml:space="preserve">    cp1 </w:t>
-      </w:r>
-      <w:r>
-        <w:rPr>
-          <w:rStyle w:val="OtherTok"/>
-        </w:rPr>
-        <w:t xml:space="preserve">&lt;-</w:t>
-      </w:r>
-      <w:r>
-        <w:rPr>
-          <w:rStyle w:val="NormalTok"/>
-        </w:rPr>
-        <w:t xml:space="preserve"> fit</w:t>
-      </w:r>
-      <w:r>
-        <w:rPr>
-          <w:rStyle w:val="SpecialCharTok"/>
-        </w:rPr>
-        <w:t xml:space="preserve">$</w:t>
-      </w:r>
-      <w:r>
-        <w:rPr>
-          <w:rStyle w:val="NormalTok"/>
-        </w:rPr>
-        <w:t xml:space="preserve">cptable[</w:t>
-      </w:r>
-      <w:r>
-        <w:rPr>
-          <w:rStyle w:val="FunctionTok"/>
-        </w:rPr>
-        <w:t xml:space="preserve">which.min</w:t>
-      </w:r>
-      <w:r>
-        <w:rPr>
-          <w:rStyle w:val="NormalTok"/>
-        </w:rPr>
-        <w:t xml:space="preserve">(xerror),</w:t>
-      </w:r>
-      <w:r>
-        <w:rPr>
-          <w:rStyle w:val="DecValTok"/>
-        </w:rPr>
-        <w:t xml:space="preserve">1</w:t>
-      </w:r>
-      <w:r>
-        <w:rPr>
-          <w:rStyle w:val="NormalTok"/>
-        </w:rPr>
-        <w:t xml:space="preserve">]</w:t>
-      </w:r>
-      <w:r>
-        <w:br/>
-      </w:r>
-      <w:r>
-        <w:rPr>
-          <w:rStyle w:val="NormalTok"/>
-        </w:rPr>
-        <w:t xml:space="preserve">    fitpr </w:t>
-      </w:r>
-      <w:r>
-        <w:rPr>
-          <w:rStyle w:val="OtherTok"/>
-        </w:rPr>
-        <w:t xml:space="preserve">&lt;-</w:t>
-      </w:r>
-      <w:r>
-        <w:rPr>
-          <w:rStyle w:val="NormalTok"/>
-        </w:rPr>
-        <w:t xml:space="preserve"> </w:t>
-      </w:r>
-      <w:r>
-        <w:rPr>
-          <w:rStyle w:val="FunctionTok"/>
-        </w:rPr>
-        <w:t xml:space="preserve">prune</w:t>
-      </w:r>
-      <w:r>
-        <w:rPr>
-          <w:rStyle w:val="NormalTok"/>
-        </w:rPr>
-        <w:t xml:space="preserve">(fit, </w:t>
-      </w:r>
-      <w:r>
-        <w:rPr>
-          <w:rStyle w:val="AttributeTok"/>
-        </w:rPr>
-        <w:t xml:space="preserve">cp=</w:t>
-      </w:r>
-      <w:r>
-        <w:rPr>
-          <w:rStyle w:val="NormalTok"/>
-        </w:rPr>
-        <w:t xml:space="preserve">cp1)</w:t>
-      </w:r>
-      <w:r>
-        <w:br/>
-      </w:r>
-      <w:r>
-        <w:rPr>
-          <w:rStyle w:val="NormalTok"/>
-        </w:rPr>
-        <w:t xml:space="preserve">    </w:t>
-      </w:r>
-      <w:r>
-        <w:rPr>
-          <w:rStyle w:val="FunctionTok"/>
-        </w:rPr>
-        <w:t xml:space="preserve">print</w:t>
-      </w:r>
-      <w:r>
-        <w:rPr>
-          <w:rStyle w:val="NormalTok"/>
-        </w:rPr>
-        <w:t xml:space="preserve">(fitpr)</w:t>
-      </w:r>
-      <w:r>
-        <w:br/>
-      </w:r>
-      <w:r>
-        <w:rPr>
-          <w:rStyle w:val="NormalTok"/>
-        </w:rPr>
-        <w:t xml:space="preserve">    trees_rf[[k]]</w:t>
-      </w:r>
-      <w:r>
-        <w:rPr>
-          <w:rStyle w:val="OtherTok"/>
-        </w:rPr>
-        <w:t xml:space="preserve">=</w:t>
-      </w:r>
-      <w:r>
-        <w:rPr>
-          <w:rStyle w:val="NormalTok"/>
-        </w:rPr>
-        <w:t xml:space="preserve"> fitpr</w:t>
-      </w:r>
-      <w:r>
-        <w:br/>
-      </w:r>
-      <w:r>
-        <w:rPr>
-          <w:rStyle w:val="NormalTok"/>
-        </w:rPr>
-        <w:t xml:space="preserve">    k</w:t>
-      </w:r>
-      <w:r>
-        <w:rPr>
-          <w:rStyle w:val="OtherTok"/>
-        </w:rPr>
-        <w:t xml:space="preserve">=</w:t>
-      </w:r>
-      <w:r>
-        <w:rPr>
-          <w:rStyle w:val="NormalTok"/>
-        </w:rPr>
-        <w:t xml:space="preserve">k</w:t>
+        <w:t xml:space="preserve"> k</w:t>
       </w:r>
       <w:r>
         <w:rPr>
@@ -10327,7 +10411,7 @@
     <w:name w:val="ConstantTok"/>
     <w:basedOn w:val="VerbatimChar"/>
     <w:rPr>
-      <w:color w:val="000000"/>
+      <w:color w:val="8f5902"/>
       <w:shd w:val="clear" w:fill="f8f8f8"/>
     </w:rPr>
   </w:style>
@@ -10343,8 +10427,9 @@
     <w:name w:val="SpecialCharTok"/>
     <w:basedOn w:val="VerbatimChar"/>
     <w:rPr>
-      <w:color w:val="000000"/>
+      <w:color w:val="ce5c00"/>
       <w:shd w:val="clear" w:fill="f8f8f8"/>
+      <w:b/>
     </w:rPr>
   </w:style>
   <w:style w:type="character" w:customStyle="1" w:styleId="StringTok">
@@ -10429,8 +10514,9 @@
     <w:name w:val="FunctionTok"/>
     <w:basedOn w:val="VerbatimChar"/>
     <w:rPr>
-      <w:color w:val="000000"/>
+      <w:color w:val="204a87"/>
       <w:shd w:val="clear" w:fill="f8f8f8"/>
+      <w:b/>
     </w:rPr>
   </w:style>
   <w:style w:type="character" w:customStyle="1" w:styleId="VariableTok">
@@ -10486,7 +10572,7 @@
     <w:name w:val="AttributeTok"/>
     <w:basedOn w:val="VerbatimChar"/>
     <w:rPr>
-      <w:color w:val="c4a000"/>
+      <w:color w:val="204a87"/>
       <w:shd w:val="clear" w:fill="f8f8f8"/>
     </w:rPr>
   </w:style>

</xml_diff>